<commit_message>
Moved quick setup guide for deployment into a separate document
</commit_message>
<xml_diff>
--- a/docs/ICT-Transport-Silicone_Java_Setting_up_the_development_infrastructure-150-DRAFT.docx
+++ b/docs/ICT-Transport-Silicone_Java_Setting_up_the_development_infrastructure-150-DRAFT.docx
@@ -9,7 +9,7 @@
           <w:lang w:val="de-AT" w:eastAsia="de-AT"/>
         </w:rPr>
         <w:drawing>
-          <wp:anchor distT="0" distB="0" distL="114300" distR="114300" simplePos="0" relativeHeight="251656192" behindDoc="0" locked="0" layoutInCell="1" allowOverlap="1" wp14:anchorId="28A2E55C" wp14:editId="0C45B8FE">
+          <wp:anchor distT="0" distB="0" distL="114300" distR="114300" simplePos="0" relativeHeight="251656192" behindDoc="0" locked="0" layoutInCell="1" allowOverlap="1" wp14:anchorId="4593114C" wp14:editId="360B79CF">
             <wp:simplePos x="0" y="0"/>
             <wp:positionH relativeFrom="column">
               <wp:posOffset>5257800</wp:posOffset>
@@ -70,7 +70,7 @@
           <w:lang w:val="de-AT" w:eastAsia="de-AT"/>
         </w:rPr>
         <w:drawing>
-          <wp:inline distT="0" distB="0" distL="0" distR="0" wp14:anchorId="69D68F16" wp14:editId="673C1C47">
+          <wp:inline distT="0" distB="0" distL="0" distR="0" wp14:anchorId="714CD4EF" wp14:editId="2B91D3C1">
             <wp:extent cx="2401570" cy="564515"/>
             <wp:effectExtent l="19050" t="0" r="0" b="0"/>
             <wp:docPr id="8" name="Bilde 2" descr="PEPPOL_Logo_CMYK"/>
@@ -147,7 +147,7 @@
           <w:lang w:val="de-AT" w:eastAsia="de-AT"/>
         </w:rPr>
         <w:drawing>
-          <wp:anchor distT="0" distB="0" distL="114300" distR="114300" simplePos="0" relativeHeight="251657216" behindDoc="0" locked="0" layoutInCell="1" allowOverlap="1" wp14:anchorId="0815AF1B" wp14:editId="42EB5415">
+          <wp:anchor distT="0" distB="0" distL="114300" distR="114300" simplePos="0" relativeHeight="251657216" behindDoc="0" locked="0" layoutInCell="1" allowOverlap="1" wp14:anchorId="1475616B" wp14:editId="7626F23A">
             <wp:simplePos x="0" y="0"/>
             <wp:positionH relativeFrom="column">
               <wp:posOffset>-114300</wp:posOffset>
@@ -510,7 +510,7 @@
                 <w:sz w:val="28"/>
                 <w:szCs w:val="28"/>
               </w:rPr>
-              <w:t xml:space="preserve">Java Development Setup </w:t>
+              <w:t>Setting up the development infrastructure</w:t>
             </w:r>
           </w:p>
           <w:p>
@@ -548,7 +548,21 @@
                 <w:b/>
                 <w:sz w:val="22"/>
               </w:rPr>
-              <w:t>4.0</w:t>
+              <w:t>5</w:t>
+            </w:r>
+            <w:r>
+              <w:rPr>
+                <w:b/>
+                <w:sz w:val="22"/>
+              </w:rPr>
+              <w:t>.0</w:t>
+            </w:r>
+            <w:r>
+              <w:rPr>
+                <w:b/>
+                <w:sz w:val="22"/>
+              </w:rPr>
+              <w:t>-DRAFT</w:t>
             </w:r>
           </w:p>
           <w:p>
@@ -960,7 +974,6 @@
           <w:sz w:val="32"/>
           <w:szCs w:val="32"/>
         </w:rPr>
-        <w:lastRenderedPageBreak/>
         <w:t>Revision History</w:t>
       </w:r>
     </w:p>
@@ -1415,7 +1428,15 @@
           </w:tcPr>
           <w:p>
             <w:r>
-              <w:t>Added workaround for m2eclipse problem – thanx to Joan</w:t>
+              <w:t xml:space="preserve">Added workaround for m2eclipse problem – </w:t>
+            </w:r>
+            <w:proofErr w:type="spellStart"/>
+            <w:r>
+              <w:t>thanx</w:t>
+            </w:r>
+            <w:proofErr w:type="spellEnd"/>
+            <w:r>
+              <w:t xml:space="preserve"> to Joan</w:t>
             </w:r>
           </w:p>
         </w:tc>
@@ -2276,57 +2297,6 @@
               <w:t>Extended compatibility list for IDEs</w:t>
             </w:r>
           </w:p>
-          <w:p>
-            <w:pPr>
-              <w:rPr>
-                <w:rFonts w:cs="Arial"/>
-              </w:rPr>
-            </w:pPr>
-            <w:r>
-              <w:rPr>
-                <w:rFonts w:cs="Arial"/>
-              </w:rPr>
-              <w:t xml:space="preserve">Added </w:t>
-            </w:r>
-            <w:r>
-              <w:rPr>
-                <w:rFonts w:cs="Arial"/>
-              </w:rPr>
-              <w:t>q</w:t>
-            </w:r>
-            <w:r>
-              <w:rPr>
-                <w:rFonts w:cs="Arial"/>
-              </w:rPr>
-              <w:t>uick</w:t>
-            </w:r>
-            <w:r>
-              <w:rPr>
-                <w:rFonts w:cs="Arial"/>
-              </w:rPr>
-              <w:t xml:space="preserve"> s</w:t>
-            </w:r>
-            <w:bookmarkStart w:id="0" w:name="_GoBack"/>
-            <w:bookmarkEnd w:id="0"/>
-            <w:r>
-              <w:rPr>
-                <w:rFonts w:cs="Arial"/>
-              </w:rPr>
-              <w:t>etup</w:t>
-            </w:r>
-            <w:r>
-              <w:rPr>
-                <w:rFonts w:cs="Arial"/>
-              </w:rPr>
-              <w:t xml:space="preserve"> guide</w:t>
-            </w:r>
-            <w:r>
-              <w:rPr>
-                <w:rFonts w:cs="Arial"/>
-              </w:rPr>
-              <w:t xml:space="preserve"> for deployment</w:t>
-            </w:r>
-          </w:p>
         </w:tc>
       </w:tr>
     </w:tbl>
@@ -2353,7 +2323,7 @@
           <w:lang w:val="nb-NO"/>
         </w:rPr>
       </w:pPr>
-      <w:bookmarkStart w:id="1" w:name="_Toc265238790"/>
+      <w:bookmarkStart w:id="0" w:name="_Toc265238790"/>
       <w:r>
         <w:rPr>
           <w:noProof/>
@@ -2413,10 +2383,10 @@
                       <w:lang w:val="de-AT" w:eastAsia="de-AT"/>
                     </w:rPr>
                     <w:drawing>
-                      <wp:inline distT="0" distB="0" distL="0" distR="0" wp14:anchorId="70ECE2D5" wp14:editId="4AC70A14">
+                      <wp:inline distT="0" distB="0" distL="0" distR="0" wp14:anchorId="148FDF5F" wp14:editId="6E78F96E">
                         <wp:extent cx="835025" cy="294005"/>
                         <wp:effectExtent l="19050" t="0" r="3175" b="0"/>
-                        <wp:docPr id="1" name="Bilde 5"/>
+                        <wp:docPr id="15" name="Bilde 5"/>
                         <wp:cNvGraphicFramePr>
                           <a:graphicFrameLocks xmlns:a="http://schemas.openxmlformats.org/drawingml/2006/main" noChangeAspect="1"/>
                         </wp:cNvGraphicFramePr>
@@ -2600,7 +2570,21 @@
                     <w:rPr>
                       <w:rFonts w:cs="Arial"/>
                     </w:rPr>
-                    <w:t xml:space="preserve"> — You must attribute the work in the manner specified by the author or licensor (but not in any way that suggests that they endorse you or your use of the work). </w:t>
+                    <w:t xml:space="preserve"> — </w:t>
+                  </w:r>
+                  <w:proofErr w:type="gramStart"/>
+                  <w:r>
+                    <w:rPr>
+                      <w:rFonts w:cs="Arial"/>
+                    </w:rPr>
+                    <w:t>You</w:t>
+                  </w:r>
+                  <w:proofErr w:type="gramEnd"/>
+                  <w:r>
+                    <w:rPr>
+                      <w:rFonts w:cs="Arial"/>
+                    </w:rPr>
+                    <w:t xml:space="preserve"> must attribute the work in the manner specified by the author or licensor (but not in any way that suggests that they endorse you or your use of the work). </w:t>
                   </w:r>
                 </w:p>
               </w:txbxContent>
@@ -2690,10 +2674,9 @@
           <w:szCs w:val="32"/>
           <w:lang w:val="nb-NO"/>
         </w:rPr>
-        <w:lastRenderedPageBreak/>
         <w:t>Contributors</w:t>
       </w:r>
-      <w:bookmarkEnd w:id="1"/>
+      <w:bookmarkEnd w:id="0"/>
     </w:p>
     <w:p>
       <w:pPr>
@@ -2845,7 +2828,21 @@
         <w:rPr>
           <w:lang w:eastAsia="x-none"/>
         </w:rPr>
-        <w:t>Ana Chiritescu (IBX/Cap Gemini)</w:t>
+        <w:t xml:space="preserve">Ana </w:t>
+      </w:r>
+      <w:proofErr w:type="spellStart"/>
+      <w:r>
+        <w:rPr>
+          <w:lang w:eastAsia="x-none"/>
+        </w:rPr>
+        <w:t>Chiritescu</w:t>
+      </w:r>
+      <w:proofErr w:type="spellEnd"/>
+      <w:r>
+        <w:rPr>
+          <w:lang w:eastAsia="x-none"/>
+        </w:rPr>
+        <w:t xml:space="preserve"> (IBX/Cap Gemini)</w:t>
       </w:r>
     </w:p>
     <w:p>
@@ -2858,7 +2855,21 @@
         <w:rPr>
           <w:lang w:val="de-AT" w:eastAsia="x-none"/>
         </w:rPr>
-        <w:t>Jakob Frohnwieser (BRZ)</w:t>
+        <w:t xml:space="preserve">Jakob </w:t>
+      </w:r>
+      <w:proofErr w:type="spellStart"/>
+      <w:r>
+        <w:rPr>
+          <w:lang w:val="de-AT" w:eastAsia="x-none"/>
+        </w:rPr>
+        <w:t>Frohnwieser</w:t>
+      </w:r>
+      <w:proofErr w:type="spellEnd"/>
+      <w:r>
+        <w:rPr>
+          <w:lang w:val="de-AT" w:eastAsia="x-none"/>
+        </w:rPr>
+        <w:t xml:space="preserve"> (BRZ)</w:t>
       </w:r>
     </w:p>
     <w:p>
@@ -2871,20 +2882,56 @@
         <w:rPr>
           <w:lang w:val="en-US" w:eastAsia="x-none"/>
         </w:rPr>
-        <w:t>Joan Farfan (alfa1lab)</w:t>
-      </w:r>
-    </w:p>
-    <w:p>
-      <w:pPr>
+        <w:t xml:space="preserve">Joan </w:t>
+      </w:r>
+      <w:proofErr w:type="spellStart"/>
+      <w:r>
         <w:rPr>
           <w:lang w:val="en-US" w:eastAsia="x-none"/>
         </w:rPr>
-      </w:pPr>
+        <w:t>Farfan</w:t>
+      </w:r>
+      <w:proofErr w:type="spellEnd"/>
       <w:r>
         <w:rPr>
           <w:lang w:val="en-US" w:eastAsia="x-none"/>
         </w:rPr>
-        <w:t>Alexandru Pislaru (Cap Gemini)</w:t>
+        <w:t xml:space="preserve"> (alfa1lab)</w:t>
+      </w:r>
+    </w:p>
+    <w:p>
+      <w:pPr>
+        <w:rPr>
+          <w:lang w:val="en-US" w:eastAsia="x-none"/>
+        </w:rPr>
+      </w:pPr>
+      <w:proofErr w:type="spellStart"/>
+      <w:r>
+        <w:rPr>
+          <w:lang w:val="en-US" w:eastAsia="x-none"/>
+        </w:rPr>
+        <w:t>Alexandru</w:t>
+      </w:r>
+      <w:proofErr w:type="spellEnd"/>
+      <w:r>
+        <w:rPr>
+          <w:lang w:val="en-US" w:eastAsia="x-none"/>
+        </w:rPr>
+        <w:t xml:space="preserve"> </w:t>
+      </w:r>
+      <w:proofErr w:type="spellStart"/>
+      <w:r>
+        <w:rPr>
+          <w:lang w:val="en-US" w:eastAsia="x-none"/>
+        </w:rPr>
+        <w:t>Pislaru</w:t>
+      </w:r>
+      <w:proofErr w:type="spellEnd"/>
+      <w:r>
+        <w:rPr>
+          <w:lang w:val="en-US" w:eastAsia="x-none"/>
+        </w:rPr>
+        <w:t xml:space="preserve"> (Cap Gemini)</w:t>
       </w:r>
     </w:p>
     <w:p>
@@ -2900,9 +2947,9 @@
         </w:rPr>
         <w:br w:type="page"/>
       </w:r>
-      <w:bookmarkStart w:id="2" w:name="_Toc205026843"/>
-      <w:bookmarkStart w:id="3" w:name="_Toc205089457"/>
-      <w:bookmarkStart w:id="4" w:name="_Toc224898987"/>
+      <w:bookmarkStart w:id="1" w:name="_Toc205026843"/>
+      <w:bookmarkStart w:id="2" w:name="_Toc205089457"/>
+      <w:bookmarkStart w:id="3" w:name="_Toc224898987"/>
     </w:p>
     <w:p>
       <w:pPr>
@@ -2929,9 +2976,9 @@
         </w:rPr>
         <w:t>Table of Contents</w:t>
       </w:r>
+      <w:bookmarkEnd w:id="1"/>
       <w:bookmarkEnd w:id="2"/>
       <w:bookmarkEnd w:id="3"/>
-      <w:bookmarkEnd w:id="4"/>
     </w:p>
     <w:p>
       <w:pPr>
@@ -2962,7 +3009,7 @@
       <w:r>
         <w:fldChar w:fldCharType="separate"/>
       </w:r>
-      <w:hyperlink w:anchor="_Toc321125364" w:history="1">
+      <w:hyperlink w:anchor="_Toc321125768" w:history="1">
         <w:r>
           <w:rPr>
             <w:rStyle w:val="Hyperlink"/>
@@ -3001,7 +3048,7 @@
           <w:rPr>
             <w:webHidden/>
           </w:rPr>
-          <w:instrText xml:space="preserve"> PAGEREF _Toc321125364 \h </w:instrText>
+          <w:instrText xml:space="preserve"> PAGEREF _Toc321125768 \h </w:instrText>
         </w:r>
         <w:r>
           <w:rPr>
@@ -3038,7 +3085,7 @@
           <w:lang w:val="de-AT" w:eastAsia="de-AT"/>
         </w:rPr>
       </w:pPr>
-      <w:hyperlink w:anchor="_Toc321125365" w:history="1">
+      <w:hyperlink w:anchor="_Toc321125769" w:history="1">
         <w:r>
           <w:rPr>
             <w:rStyle w:val="Hyperlink"/>
@@ -3078,7 +3125,7 @@
           <w:rPr>
             <w:webHidden/>
           </w:rPr>
-          <w:instrText xml:space="preserve"> PAGEREF _Toc321125365 \h </w:instrText>
+          <w:instrText xml:space="preserve"> PAGEREF _Toc321125769 \h </w:instrText>
         </w:r>
         <w:r>
           <w:rPr>
@@ -3115,7 +3162,7 @@
           <w:lang w:val="de-AT" w:eastAsia="de-AT"/>
         </w:rPr>
       </w:pPr>
-      <w:hyperlink w:anchor="_Toc321125366" w:history="1">
+      <w:hyperlink w:anchor="_Toc321125770" w:history="1">
         <w:r>
           <w:rPr>
             <w:rStyle w:val="Hyperlink"/>
@@ -3155,7 +3202,7 @@
           <w:rPr>
             <w:webHidden/>
           </w:rPr>
-          <w:instrText xml:space="preserve"> PAGEREF _Toc321125366 \h </w:instrText>
+          <w:instrText xml:space="preserve"> PAGEREF _Toc321125770 \h </w:instrText>
         </w:r>
         <w:r>
           <w:rPr>
@@ -3193,7 +3240,7 @@
           <w:lang w:val="de-AT" w:eastAsia="de-AT" w:bidi="ar-SA"/>
         </w:rPr>
       </w:pPr>
-      <w:hyperlink w:anchor="_Toc321125367" w:history="1">
+      <w:hyperlink w:anchor="_Toc321125771" w:history="1">
         <w:r>
           <w:rPr>
             <w:rStyle w:val="Hyperlink"/>
@@ -3214,7 +3261,7 @@
           <w:rPr>
             <w:rStyle w:val="Hyperlink"/>
           </w:rPr>
-          <w:t>Quick setup for deployment</w:t>
+          <w:t>Software components</w:t>
         </w:r>
         <w:r>
           <w:rPr>
@@ -3232,7 +3279,7 @@
           <w:rPr>
             <w:webHidden/>
           </w:rPr>
-          <w:instrText xml:space="preserve"> PAGEREF _Toc321125367 \h </w:instrText>
+          <w:instrText xml:space="preserve"> PAGEREF _Toc321125771 \h </w:instrText>
         </w:r>
         <w:r>
           <w:rPr>
@@ -3250,6 +3297,468 @@
             <w:webHidden/>
           </w:rPr>
           <w:t>5</w:t>
+        </w:r>
+        <w:r>
+          <w:rPr>
+            <w:webHidden/>
+          </w:rPr>
+          <w:fldChar w:fldCharType="end"/>
+        </w:r>
+      </w:hyperlink>
+    </w:p>
+    <w:p>
+      <w:pPr>
+        <w:pStyle w:val="Verzeichnis2"/>
+        <w:rPr>
+          <w:rFonts w:asciiTheme="minorHAnsi" w:eastAsiaTheme="minorEastAsia" w:hAnsiTheme="minorHAnsi" w:cstheme="minorBidi"/>
+          <w:sz w:val="22"/>
+          <w:szCs w:val="22"/>
+          <w:lang w:val="de-AT" w:eastAsia="de-AT"/>
+        </w:rPr>
+      </w:pPr>
+      <w:hyperlink w:anchor="_Toc321125772" w:history="1">
+        <w:r>
+          <w:rPr>
+            <w:rStyle w:val="Hyperlink"/>
+            <w:lang w:bidi="ne-NP"/>
+          </w:rPr>
+          <w:t>2.1</w:t>
+        </w:r>
+        <w:r>
+          <w:rPr>
+            <w:rFonts w:asciiTheme="minorHAnsi" w:eastAsiaTheme="minorEastAsia" w:hAnsiTheme="minorHAnsi" w:cstheme="minorBidi"/>
+            <w:sz w:val="22"/>
+            <w:szCs w:val="22"/>
+            <w:lang w:val="de-AT" w:eastAsia="de-AT"/>
+          </w:rPr>
+          <w:tab/>
+        </w:r>
+        <w:r>
+          <w:rPr>
+            <w:rStyle w:val="Hyperlink"/>
+            <w:lang w:bidi="ne-NP"/>
+          </w:rPr>
+          <w:t>Prerequisites</w:t>
+        </w:r>
+        <w:r>
+          <w:rPr>
+            <w:webHidden/>
+          </w:rPr>
+          <w:tab/>
+        </w:r>
+        <w:r>
+          <w:rPr>
+            <w:webHidden/>
+          </w:rPr>
+          <w:fldChar w:fldCharType="begin"/>
+        </w:r>
+        <w:r>
+          <w:rPr>
+            <w:webHidden/>
+          </w:rPr>
+          <w:instrText xml:space="preserve"> PAGEREF _Toc321125772 \h </w:instrText>
+        </w:r>
+        <w:r>
+          <w:rPr>
+            <w:webHidden/>
+          </w:rPr>
+        </w:r>
+        <w:r>
+          <w:rPr>
+            <w:webHidden/>
+          </w:rPr>
+          <w:fldChar w:fldCharType="separate"/>
+        </w:r>
+        <w:r>
+          <w:rPr>
+            <w:webHidden/>
+          </w:rPr>
+          <w:t>5</w:t>
+        </w:r>
+        <w:r>
+          <w:rPr>
+            <w:webHidden/>
+          </w:rPr>
+          <w:fldChar w:fldCharType="end"/>
+        </w:r>
+      </w:hyperlink>
+    </w:p>
+    <w:p>
+      <w:pPr>
+        <w:pStyle w:val="Verzeichnis2"/>
+        <w:rPr>
+          <w:rFonts w:asciiTheme="minorHAnsi" w:eastAsiaTheme="minorEastAsia" w:hAnsiTheme="minorHAnsi" w:cstheme="minorBidi"/>
+          <w:sz w:val="22"/>
+          <w:szCs w:val="22"/>
+          <w:lang w:val="de-AT" w:eastAsia="de-AT"/>
+        </w:rPr>
+      </w:pPr>
+      <w:hyperlink w:anchor="_Toc321125773" w:history="1">
+        <w:r>
+          <w:rPr>
+            <w:rStyle w:val="Hyperlink"/>
+            <w:lang w:bidi="ne-NP"/>
+          </w:rPr>
+          <w:t>2.2</w:t>
+        </w:r>
+        <w:r>
+          <w:rPr>
+            <w:rFonts w:asciiTheme="minorHAnsi" w:eastAsiaTheme="minorEastAsia" w:hAnsiTheme="minorHAnsi" w:cstheme="minorBidi"/>
+            <w:sz w:val="22"/>
+            <w:szCs w:val="22"/>
+            <w:lang w:val="de-AT" w:eastAsia="de-AT"/>
+          </w:rPr>
+          <w:tab/>
+        </w:r>
+        <w:r>
+          <w:rPr>
+            <w:rStyle w:val="Hyperlink"/>
+            <w:lang w:bidi="ne-NP"/>
+          </w:rPr>
+          <w:t>Sun JDK</w:t>
+        </w:r>
+        <w:r>
+          <w:rPr>
+            <w:webHidden/>
+          </w:rPr>
+          <w:tab/>
+        </w:r>
+        <w:r>
+          <w:rPr>
+            <w:webHidden/>
+          </w:rPr>
+          <w:fldChar w:fldCharType="begin"/>
+        </w:r>
+        <w:r>
+          <w:rPr>
+            <w:webHidden/>
+          </w:rPr>
+          <w:instrText xml:space="preserve"> PAGEREF _Toc321125773 \h </w:instrText>
+        </w:r>
+        <w:r>
+          <w:rPr>
+            <w:webHidden/>
+          </w:rPr>
+        </w:r>
+        <w:r>
+          <w:rPr>
+            <w:webHidden/>
+          </w:rPr>
+          <w:fldChar w:fldCharType="separate"/>
+        </w:r>
+        <w:r>
+          <w:rPr>
+            <w:webHidden/>
+          </w:rPr>
+          <w:t>6</w:t>
+        </w:r>
+        <w:r>
+          <w:rPr>
+            <w:webHidden/>
+          </w:rPr>
+          <w:fldChar w:fldCharType="end"/>
+        </w:r>
+      </w:hyperlink>
+    </w:p>
+    <w:p>
+      <w:pPr>
+        <w:pStyle w:val="Verzeichnis2"/>
+        <w:rPr>
+          <w:rFonts w:asciiTheme="minorHAnsi" w:eastAsiaTheme="minorEastAsia" w:hAnsiTheme="minorHAnsi" w:cstheme="minorBidi"/>
+          <w:sz w:val="22"/>
+          <w:szCs w:val="22"/>
+          <w:lang w:val="de-AT" w:eastAsia="de-AT"/>
+        </w:rPr>
+      </w:pPr>
+      <w:hyperlink w:anchor="_Toc321125774" w:history="1">
+        <w:r>
+          <w:rPr>
+            <w:rStyle w:val="Hyperlink"/>
+            <w:lang w:bidi="ne-NP"/>
+          </w:rPr>
+          <w:t>2.3</w:t>
+        </w:r>
+        <w:r>
+          <w:rPr>
+            <w:rFonts w:asciiTheme="minorHAnsi" w:eastAsiaTheme="minorEastAsia" w:hAnsiTheme="minorHAnsi" w:cstheme="minorBidi"/>
+            <w:sz w:val="22"/>
+            <w:szCs w:val="22"/>
+            <w:lang w:val="de-AT" w:eastAsia="de-AT"/>
+          </w:rPr>
+          <w:tab/>
+        </w:r>
+        <w:r>
+          <w:rPr>
+            <w:rStyle w:val="Hyperlink"/>
+            <w:lang w:bidi="ne-NP"/>
+          </w:rPr>
+          <w:t>Eclipse 3.6/3.7</w:t>
+        </w:r>
+        <w:r>
+          <w:rPr>
+            <w:webHidden/>
+          </w:rPr>
+          <w:tab/>
+        </w:r>
+        <w:r>
+          <w:rPr>
+            <w:webHidden/>
+          </w:rPr>
+          <w:fldChar w:fldCharType="begin"/>
+        </w:r>
+        <w:r>
+          <w:rPr>
+            <w:webHidden/>
+          </w:rPr>
+          <w:instrText xml:space="preserve"> PAGEREF _Toc321125774 \h </w:instrText>
+        </w:r>
+        <w:r>
+          <w:rPr>
+            <w:webHidden/>
+          </w:rPr>
+        </w:r>
+        <w:r>
+          <w:rPr>
+            <w:webHidden/>
+          </w:rPr>
+          <w:fldChar w:fldCharType="separate"/>
+        </w:r>
+        <w:r>
+          <w:rPr>
+            <w:webHidden/>
+          </w:rPr>
+          <w:t>6</w:t>
+        </w:r>
+        <w:r>
+          <w:rPr>
+            <w:webHidden/>
+          </w:rPr>
+          <w:fldChar w:fldCharType="end"/>
+        </w:r>
+      </w:hyperlink>
+    </w:p>
+    <w:p>
+      <w:pPr>
+        <w:pStyle w:val="Verzeichnis2"/>
+        <w:rPr>
+          <w:rFonts w:asciiTheme="minorHAnsi" w:eastAsiaTheme="minorEastAsia" w:hAnsiTheme="minorHAnsi" w:cstheme="minorBidi"/>
+          <w:sz w:val="22"/>
+          <w:szCs w:val="22"/>
+          <w:lang w:val="de-AT" w:eastAsia="de-AT"/>
+        </w:rPr>
+      </w:pPr>
+      <w:hyperlink w:anchor="_Toc321125775" w:history="1">
+        <w:r>
+          <w:rPr>
+            <w:rStyle w:val="Hyperlink"/>
+            <w:lang w:bidi="ne-NP"/>
+          </w:rPr>
+          <w:t>2.4</w:t>
+        </w:r>
+        <w:r>
+          <w:rPr>
+            <w:rFonts w:asciiTheme="minorHAnsi" w:eastAsiaTheme="minorEastAsia" w:hAnsiTheme="minorHAnsi" w:cstheme="minorBidi"/>
+            <w:sz w:val="22"/>
+            <w:szCs w:val="22"/>
+            <w:lang w:val="de-AT" w:eastAsia="de-AT"/>
+          </w:rPr>
+          <w:tab/>
+        </w:r>
+        <w:r>
+          <w:rPr>
+            <w:rStyle w:val="Hyperlink"/>
+            <w:lang w:bidi="ne-NP"/>
+          </w:rPr>
+          <w:t>Apache Maven 3.x</w:t>
+        </w:r>
+        <w:r>
+          <w:rPr>
+            <w:webHidden/>
+          </w:rPr>
+          <w:tab/>
+        </w:r>
+        <w:r>
+          <w:rPr>
+            <w:webHidden/>
+          </w:rPr>
+          <w:fldChar w:fldCharType="begin"/>
+        </w:r>
+        <w:r>
+          <w:rPr>
+            <w:webHidden/>
+          </w:rPr>
+          <w:instrText xml:space="preserve"> PAGEREF _Toc321125775 \h </w:instrText>
+        </w:r>
+        <w:r>
+          <w:rPr>
+            <w:webHidden/>
+          </w:rPr>
+        </w:r>
+        <w:r>
+          <w:rPr>
+            <w:webHidden/>
+          </w:rPr>
+          <w:fldChar w:fldCharType="separate"/>
+        </w:r>
+        <w:r>
+          <w:rPr>
+            <w:webHidden/>
+          </w:rPr>
+          <w:t>8</w:t>
+        </w:r>
+        <w:r>
+          <w:rPr>
+            <w:webHidden/>
+          </w:rPr>
+          <w:fldChar w:fldCharType="end"/>
+        </w:r>
+      </w:hyperlink>
+    </w:p>
+    <w:p>
+      <w:pPr>
+        <w:pStyle w:val="Verzeichnis2"/>
+        <w:rPr>
+          <w:rFonts w:asciiTheme="minorHAnsi" w:eastAsiaTheme="minorEastAsia" w:hAnsiTheme="minorHAnsi" w:cstheme="minorBidi"/>
+          <w:sz w:val="22"/>
+          <w:szCs w:val="22"/>
+          <w:lang w:val="de-AT" w:eastAsia="de-AT"/>
+        </w:rPr>
+      </w:pPr>
+      <w:hyperlink w:anchor="_Toc321125776" w:history="1">
+        <w:r>
+          <w:rPr>
+            <w:rStyle w:val="Hyperlink"/>
+            <w:lang w:bidi="ne-NP"/>
+          </w:rPr>
+          <w:t>2.5</w:t>
+        </w:r>
+        <w:r>
+          <w:rPr>
+            <w:rFonts w:asciiTheme="minorHAnsi" w:eastAsiaTheme="minorEastAsia" w:hAnsiTheme="minorHAnsi" w:cstheme="minorBidi"/>
+            <w:sz w:val="22"/>
+            <w:szCs w:val="22"/>
+            <w:lang w:val="de-AT" w:eastAsia="de-AT"/>
+          </w:rPr>
+          <w:tab/>
+        </w:r>
+        <w:r>
+          <w:rPr>
+            <w:rStyle w:val="Hyperlink"/>
+            <w:lang w:bidi="ne-NP"/>
+          </w:rPr>
+          <w:t>Subversion</w:t>
+        </w:r>
+        <w:r>
+          <w:rPr>
+            <w:webHidden/>
+          </w:rPr>
+          <w:tab/>
+        </w:r>
+        <w:r>
+          <w:rPr>
+            <w:webHidden/>
+          </w:rPr>
+          <w:fldChar w:fldCharType="begin"/>
+        </w:r>
+        <w:r>
+          <w:rPr>
+            <w:webHidden/>
+          </w:rPr>
+          <w:instrText xml:space="preserve"> PAGEREF _Toc321125776 \h </w:instrText>
+        </w:r>
+        <w:r>
+          <w:rPr>
+            <w:webHidden/>
+          </w:rPr>
+        </w:r>
+        <w:r>
+          <w:rPr>
+            <w:webHidden/>
+          </w:rPr>
+          <w:fldChar w:fldCharType="separate"/>
+        </w:r>
+        <w:r>
+          <w:rPr>
+            <w:webHidden/>
+          </w:rPr>
+          <w:t>8</w:t>
+        </w:r>
+        <w:r>
+          <w:rPr>
+            <w:webHidden/>
+          </w:rPr>
+          <w:fldChar w:fldCharType="end"/>
+        </w:r>
+      </w:hyperlink>
+    </w:p>
+    <w:p>
+      <w:pPr>
+        <w:pStyle w:val="Verzeichnis2"/>
+        <w:rPr>
+          <w:rFonts w:asciiTheme="minorHAnsi" w:eastAsiaTheme="minorEastAsia" w:hAnsiTheme="minorHAnsi" w:cstheme="minorBidi"/>
+          <w:sz w:val="22"/>
+          <w:szCs w:val="22"/>
+          <w:lang w:val="de-AT" w:eastAsia="de-AT"/>
+        </w:rPr>
+      </w:pPr>
+      <w:hyperlink w:anchor="_Toc321125777" w:history="1">
+        <w:r>
+          <w:rPr>
+            <w:rStyle w:val="Hyperlink"/>
+            <w:lang w:bidi="ne-NP"/>
+          </w:rPr>
+          <w:t>2.6</w:t>
+        </w:r>
+        <w:r>
+          <w:rPr>
+            <w:rFonts w:asciiTheme="minorHAnsi" w:eastAsiaTheme="minorEastAsia" w:hAnsiTheme="minorHAnsi" w:cstheme="minorBidi"/>
+            <w:sz w:val="22"/>
+            <w:szCs w:val="22"/>
+            <w:lang w:val="de-AT" w:eastAsia="de-AT"/>
+          </w:rPr>
+          <w:tab/>
+        </w:r>
+        <w:r>
+          <w:rPr>
+            <w:rStyle w:val="Hyperlink"/>
+            <w:lang w:bidi="ne-NP"/>
+          </w:rPr>
+          <w:t>Portecle</w:t>
+        </w:r>
+        <w:r>
+          <w:rPr>
+            <w:webHidden/>
+          </w:rPr>
+          <w:tab/>
+        </w:r>
+        <w:r>
+          <w:rPr>
+            <w:webHidden/>
+          </w:rPr>
+          <w:fldChar w:fldCharType="begin"/>
+        </w:r>
+        <w:r>
+          <w:rPr>
+            <w:webHidden/>
+          </w:rPr>
+          <w:instrText xml:space="preserve"> PAGEREF _Toc321125777 \h </w:instrText>
+        </w:r>
+        <w:r>
+          <w:rPr>
+            <w:webHidden/>
+          </w:rPr>
+        </w:r>
+        <w:r>
+          <w:rPr>
+            <w:webHidden/>
+          </w:rPr>
+          <w:fldChar w:fldCharType="separate"/>
+        </w:r>
+        <w:r>
+          <w:rPr>
+            <w:webHidden/>
+          </w:rPr>
+          <w:t>9</w:t>
         </w:r>
         <w:r>
           <w:rPr>
@@ -3270,7 +3779,7 @@
           <w:lang w:val="de-AT" w:eastAsia="de-AT" w:bidi="ar-SA"/>
         </w:rPr>
       </w:pPr>
-      <w:hyperlink w:anchor="_Toc321125368" w:history="1">
+      <w:hyperlink w:anchor="_Toc321125778" w:history="1">
         <w:r>
           <w:rPr>
             <w:rStyle w:val="Hyperlink"/>
@@ -3291,7 +3800,7 @@
           <w:rPr>
             <w:rStyle w:val="Hyperlink"/>
           </w:rPr>
-          <w:t>Software components</w:t>
+          <w:t>Special cases</w:t>
         </w:r>
         <w:r>
           <w:rPr>
@@ -3309,7 +3818,7 @@
           <w:rPr>
             <w:webHidden/>
           </w:rPr>
-          <w:instrText xml:space="preserve"> PAGEREF _Toc321125368 \h </w:instrText>
+          <w:instrText xml:space="preserve"> PAGEREF _Toc321125778 \h </w:instrText>
         </w:r>
         <w:r>
           <w:rPr>
@@ -3326,7 +3835,7 @@
           <w:rPr>
             <w:webHidden/>
           </w:rPr>
-          <w:t>6</w:t>
+          <w:t>9</w:t>
         </w:r>
         <w:r>
           <w:rPr>
@@ -3346,7 +3855,7 @@
           <w:lang w:val="de-AT" w:eastAsia="de-AT"/>
         </w:rPr>
       </w:pPr>
-      <w:hyperlink w:anchor="_Toc321125369" w:history="1">
+      <w:hyperlink w:anchor="_Toc321125779" w:history="1">
         <w:r>
           <w:rPr>
             <w:rStyle w:val="Hyperlink"/>
@@ -3368,7 +3877,7 @@
             <w:rStyle w:val="Hyperlink"/>
             <w:lang w:bidi="ne-NP"/>
           </w:rPr>
-          <w:t>Prerequisites</w:t>
+          <w:t>Proxy server</w:t>
         </w:r>
         <w:r>
           <w:rPr>
@@ -3386,392 +3895,7 @@
           <w:rPr>
             <w:webHidden/>
           </w:rPr>
-          <w:instrText xml:space="preserve"> PAGEREF _Toc321125369 \h </w:instrText>
-        </w:r>
-        <w:r>
-          <w:rPr>
-            <w:webHidden/>
-          </w:rPr>
-        </w:r>
-        <w:r>
-          <w:rPr>
-            <w:webHidden/>
-          </w:rPr>
-          <w:fldChar w:fldCharType="separate"/>
-        </w:r>
-        <w:r>
-          <w:rPr>
-            <w:webHidden/>
-          </w:rPr>
-          <w:t>6</w:t>
-        </w:r>
-        <w:r>
-          <w:rPr>
-            <w:webHidden/>
-          </w:rPr>
-          <w:fldChar w:fldCharType="end"/>
-        </w:r>
-      </w:hyperlink>
-    </w:p>
-    <w:p>
-      <w:pPr>
-        <w:pStyle w:val="Verzeichnis2"/>
-        <w:rPr>
-          <w:rFonts w:asciiTheme="minorHAnsi" w:eastAsiaTheme="minorEastAsia" w:hAnsiTheme="minorHAnsi" w:cstheme="minorBidi"/>
-          <w:sz w:val="22"/>
-          <w:szCs w:val="22"/>
-          <w:lang w:val="de-AT" w:eastAsia="de-AT"/>
-        </w:rPr>
-      </w:pPr>
-      <w:hyperlink w:anchor="_Toc321125370" w:history="1">
-        <w:r>
-          <w:rPr>
-            <w:rStyle w:val="Hyperlink"/>
-            <w:lang w:bidi="ne-NP"/>
-          </w:rPr>
-          <w:t>3.2</w:t>
-        </w:r>
-        <w:r>
-          <w:rPr>
-            <w:rFonts w:asciiTheme="minorHAnsi" w:eastAsiaTheme="minorEastAsia" w:hAnsiTheme="minorHAnsi" w:cstheme="minorBidi"/>
-            <w:sz w:val="22"/>
-            <w:szCs w:val="22"/>
-            <w:lang w:val="de-AT" w:eastAsia="de-AT"/>
-          </w:rPr>
-          <w:tab/>
-        </w:r>
-        <w:r>
-          <w:rPr>
-            <w:rStyle w:val="Hyperlink"/>
-            <w:lang w:bidi="ne-NP"/>
-          </w:rPr>
-          <w:t>Sun JDK</w:t>
-        </w:r>
-        <w:r>
-          <w:rPr>
-            <w:webHidden/>
-          </w:rPr>
-          <w:tab/>
-        </w:r>
-        <w:r>
-          <w:rPr>
-            <w:webHidden/>
-          </w:rPr>
-          <w:fldChar w:fldCharType="begin"/>
-        </w:r>
-        <w:r>
-          <w:rPr>
-            <w:webHidden/>
-          </w:rPr>
-          <w:instrText xml:space="preserve"> PAGEREF _Toc321125370 \h </w:instrText>
-        </w:r>
-        <w:r>
-          <w:rPr>
-            <w:webHidden/>
-          </w:rPr>
-        </w:r>
-        <w:r>
-          <w:rPr>
-            <w:webHidden/>
-          </w:rPr>
-          <w:fldChar w:fldCharType="separate"/>
-        </w:r>
-        <w:r>
-          <w:rPr>
-            <w:webHidden/>
-          </w:rPr>
-          <w:t>6</w:t>
-        </w:r>
-        <w:r>
-          <w:rPr>
-            <w:webHidden/>
-          </w:rPr>
-          <w:fldChar w:fldCharType="end"/>
-        </w:r>
-      </w:hyperlink>
-    </w:p>
-    <w:p>
-      <w:pPr>
-        <w:pStyle w:val="Verzeichnis2"/>
-        <w:rPr>
-          <w:rFonts w:asciiTheme="minorHAnsi" w:eastAsiaTheme="minorEastAsia" w:hAnsiTheme="minorHAnsi" w:cstheme="minorBidi"/>
-          <w:sz w:val="22"/>
-          <w:szCs w:val="22"/>
-          <w:lang w:val="de-AT" w:eastAsia="de-AT"/>
-        </w:rPr>
-      </w:pPr>
-      <w:hyperlink w:anchor="_Toc321125371" w:history="1">
-        <w:r>
-          <w:rPr>
-            <w:rStyle w:val="Hyperlink"/>
-            <w:lang w:bidi="ne-NP"/>
-          </w:rPr>
-          <w:t>3.3</w:t>
-        </w:r>
-        <w:r>
-          <w:rPr>
-            <w:rFonts w:asciiTheme="minorHAnsi" w:eastAsiaTheme="minorEastAsia" w:hAnsiTheme="minorHAnsi" w:cstheme="minorBidi"/>
-            <w:sz w:val="22"/>
-            <w:szCs w:val="22"/>
-            <w:lang w:val="de-AT" w:eastAsia="de-AT"/>
-          </w:rPr>
-          <w:tab/>
-        </w:r>
-        <w:r>
-          <w:rPr>
-            <w:rStyle w:val="Hyperlink"/>
-            <w:lang w:bidi="ne-NP"/>
-          </w:rPr>
-          <w:t>Eclipse 3.6/3.7</w:t>
-        </w:r>
-        <w:r>
-          <w:rPr>
-            <w:webHidden/>
-          </w:rPr>
-          <w:tab/>
-        </w:r>
-        <w:r>
-          <w:rPr>
-            <w:webHidden/>
-          </w:rPr>
-          <w:fldChar w:fldCharType="begin"/>
-        </w:r>
-        <w:r>
-          <w:rPr>
-            <w:webHidden/>
-          </w:rPr>
-          <w:instrText xml:space="preserve"> PAGEREF _Toc321125371 \h </w:instrText>
-        </w:r>
-        <w:r>
-          <w:rPr>
-            <w:webHidden/>
-          </w:rPr>
-        </w:r>
-        <w:r>
-          <w:rPr>
-            <w:webHidden/>
-          </w:rPr>
-          <w:fldChar w:fldCharType="separate"/>
-        </w:r>
-        <w:r>
-          <w:rPr>
-            <w:webHidden/>
-          </w:rPr>
-          <w:t>6</w:t>
-        </w:r>
-        <w:r>
-          <w:rPr>
-            <w:webHidden/>
-          </w:rPr>
-          <w:fldChar w:fldCharType="end"/>
-        </w:r>
-      </w:hyperlink>
-    </w:p>
-    <w:p>
-      <w:pPr>
-        <w:pStyle w:val="Verzeichnis2"/>
-        <w:rPr>
-          <w:rFonts w:asciiTheme="minorHAnsi" w:eastAsiaTheme="minorEastAsia" w:hAnsiTheme="minorHAnsi" w:cstheme="minorBidi"/>
-          <w:sz w:val="22"/>
-          <w:szCs w:val="22"/>
-          <w:lang w:val="de-AT" w:eastAsia="de-AT"/>
-        </w:rPr>
-      </w:pPr>
-      <w:hyperlink w:anchor="_Toc321125372" w:history="1">
-        <w:r>
-          <w:rPr>
-            <w:rStyle w:val="Hyperlink"/>
-            <w:lang w:bidi="ne-NP"/>
-          </w:rPr>
-          <w:t>3.4</w:t>
-        </w:r>
-        <w:r>
-          <w:rPr>
-            <w:rFonts w:asciiTheme="minorHAnsi" w:eastAsiaTheme="minorEastAsia" w:hAnsiTheme="minorHAnsi" w:cstheme="minorBidi"/>
-            <w:sz w:val="22"/>
-            <w:szCs w:val="22"/>
-            <w:lang w:val="de-AT" w:eastAsia="de-AT"/>
-          </w:rPr>
-          <w:tab/>
-        </w:r>
-        <w:r>
-          <w:rPr>
-            <w:rStyle w:val="Hyperlink"/>
-            <w:lang w:bidi="ne-NP"/>
-          </w:rPr>
-          <w:t>Apache Maven 3.x</w:t>
-        </w:r>
-        <w:r>
-          <w:rPr>
-            <w:webHidden/>
-          </w:rPr>
-          <w:tab/>
-        </w:r>
-        <w:r>
-          <w:rPr>
-            <w:webHidden/>
-          </w:rPr>
-          <w:fldChar w:fldCharType="begin"/>
-        </w:r>
-        <w:r>
-          <w:rPr>
-            <w:webHidden/>
-          </w:rPr>
-          <w:instrText xml:space="preserve"> PAGEREF _Toc321125372 \h </w:instrText>
-        </w:r>
-        <w:r>
-          <w:rPr>
-            <w:webHidden/>
-          </w:rPr>
-        </w:r>
-        <w:r>
-          <w:rPr>
-            <w:webHidden/>
-          </w:rPr>
-          <w:fldChar w:fldCharType="separate"/>
-        </w:r>
-        <w:r>
-          <w:rPr>
-            <w:webHidden/>
-          </w:rPr>
-          <w:t>8</w:t>
-        </w:r>
-        <w:r>
-          <w:rPr>
-            <w:webHidden/>
-          </w:rPr>
-          <w:fldChar w:fldCharType="end"/>
-        </w:r>
-      </w:hyperlink>
-    </w:p>
-    <w:p>
-      <w:pPr>
-        <w:pStyle w:val="Verzeichnis2"/>
-        <w:rPr>
-          <w:rFonts w:asciiTheme="minorHAnsi" w:eastAsiaTheme="minorEastAsia" w:hAnsiTheme="minorHAnsi" w:cstheme="minorBidi"/>
-          <w:sz w:val="22"/>
-          <w:szCs w:val="22"/>
-          <w:lang w:val="de-AT" w:eastAsia="de-AT"/>
-        </w:rPr>
-      </w:pPr>
-      <w:hyperlink w:anchor="_Toc321125373" w:history="1">
-        <w:r>
-          <w:rPr>
-            <w:rStyle w:val="Hyperlink"/>
-            <w:lang w:bidi="ne-NP"/>
-          </w:rPr>
-          <w:t>3.5</w:t>
-        </w:r>
-        <w:r>
-          <w:rPr>
-            <w:rFonts w:asciiTheme="minorHAnsi" w:eastAsiaTheme="minorEastAsia" w:hAnsiTheme="minorHAnsi" w:cstheme="minorBidi"/>
-            <w:sz w:val="22"/>
-            <w:szCs w:val="22"/>
-            <w:lang w:val="de-AT" w:eastAsia="de-AT"/>
-          </w:rPr>
-          <w:tab/>
-        </w:r>
-        <w:r>
-          <w:rPr>
-            <w:rStyle w:val="Hyperlink"/>
-            <w:lang w:bidi="ne-NP"/>
-          </w:rPr>
-          <w:t>Subversion</w:t>
-        </w:r>
-        <w:r>
-          <w:rPr>
-            <w:webHidden/>
-          </w:rPr>
-          <w:tab/>
-        </w:r>
-        <w:r>
-          <w:rPr>
-            <w:webHidden/>
-          </w:rPr>
-          <w:fldChar w:fldCharType="begin"/>
-        </w:r>
-        <w:r>
-          <w:rPr>
-            <w:webHidden/>
-          </w:rPr>
-          <w:instrText xml:space="preserve"> PAGEREF _Toc321125373 \h </w:instrText>
-        </w:r>
-        <w:r>
-          <w:rPr>
-            <w:webHidden/>
-          </w:rPr>
-        </w:r>
-        <w:r>
-          <w:rPr>
-            <w:webHidden/>
-          </w:rPr>
-          <w:fldChar w:fldCharType="separate"/>
-        </w:r>
-        <w:r>
-          <w:rPr>
-            <w:webHidden/>
-          </w:rPr>
-          <w:t>9</w:t>
-        </w:r>
-        <w:r>
-          <w:rPr>
-            <w:webHidden/>
-          </w:rPr>
-          <w:fldChar w:fldCharType="end"/>
-        </w:r>
-      </w:hyperlink>
-    </w:p>
-    <w:p>
-      <w:pPr>
-        <w:pStyle w:val="Verzeichnis2"/>
-        <w:rPr>
-          <w:rFonts w:asciiTheme="minorHAnsi" w:eastAsiaTheme="minorEastAsia" w:hAnsiTheme="minorHAnsi" w:cstheme="minorBidi"/>
-          <w:sz w:val="22"/>
-          <w:szCs w:val="22"/>
-          <w:lang w:val="de-AT" w:eastAsia="de-AT"/>
-        </w:rPr>
-      </w:pPr>
-      <w:hyperlink w:anchor="_Toc321125374" w:history="1">
-        <w:r>
-          <w:rPr>
-            <w:rStyle w:val="Hyperlink"/>
-            <w:lang w:bidi="ne-NP"/>
-          </w:rPr>
-          <w:t>3.6</w:t>
-        </w:r>
-        <w:r>
-          <w:rPr>
-            <w:rFonts w:asciiTheme="minorHAnsi" w:eastAsiaTheme="minorEastAsia" w:hAnsiTheme="minorHAnsi" w:cstheme="minorBidi"/>
-            <w:sz w:val="22"/>
-            <w:szCs w:val="22"/>
-            <w:lang w:val="de-AT" w:eastAsia="de-AT"/>
-          </w:rPr>
-          <w:tab/>
-        </w:r>
-        <w:r>
-          <w:rPr>
-            <w:rStyle w:val="Hyperlink"/>
-            <w:lang w:bidi="ne-NP"/>
-          </w:rPr>
-          <w:t>Portecle</w:t>
-        </w:r>
-        <w:r>
-          <w:rPr>
-            <w:webHidden/>
-          </w:rPr>
-          <w:tab/>
-        </w:r>
-        <w:r>
-          <w:rPr>
-            <w:webHidden/>
-          </w:rPr>
-          <w:fldChar w:fldCharType="begin"/>
-        </w:r>
-        <w:r>
-          <w:rPr>
-            <w:webHidden/>
-          </w:rPr>
-          <w:instrText xml:space="preserve"> PAGEREF _Toc321125374 \h </w:instrText>
+          <w:instrText xml:space="preserve"> PAGEREF _Toc321125779 \h </w:instrText>
         </w:r>
         <w:r>
           <w:rPr>
@@ -3809,7 +3933,7 @@
           <w:lang w:val="de-AT" w:eastAsia="de-AT" w:bidi="ar-SA"/>
         </w:rPr>
       </w:pPr>
-      <w:hyperlink w:anchor="_Toc321125375" w:history="1">
+      <w:hyperlink w:anchor="_Toc321125780" w:history="1">
         <w:r>
           <w:rPr>
             <w:rStyle w:val="Hyperlink"/>
@@ -3830,7 +3954,7 @@
           <w:rPr>
             <w:rStyle w:val="Hyperlink"/>
           </w:rPr>
-          <w:t>Special cases</w:t>
+          <w:t>Default components</w:t>
         </w:r>
         <w:r>
           <w:rPr>
@@ -3848,7 +3972,7 @@
           <w:rPr>
             <w:webHidden/>
           </w:rPr>
-          <w:instrText xml:space="preserve"> PAGEREF _Toc321125375 \h </w:instrText>
+          <w:instrText xml:space="preserve"> PAGEREF _Toc321125780 \h </w:instrText>
         </w:r>
         <w:r>
           <w:rPr>
@@ -3885,7 +4009,7 @@
           <w:lang w:val="de-AT" w:eastAsia="de-AT"/>
         </w:rPr>
       </w:pPr>
-      <w:hyperlink w:anchor="_Toc321125376" w:history="1">
+      <w:hyperlink w:anchor="_Toc321125781" w:history="1">
         <w:r>
           <w:rPr>
             <w:rStyle w:val="Hyperlink"/>
@@ -3907,7 +4031,7 @@
             <w:rStyle w:val="Hyperlink"/>
             <w:lang w:bidi="ne-NP"/>
           </w:rPr>
-          <w:t>Proxy server</w:t>
+          <w:t>Logging</w:t>
         </w:r>
         <w:r>
           <w:rPr>
@@ -3925,7 +4049,7 @@
           <w:rPr>
             <w:webHidden/>
           </w:rPr>
-          <w:instrText xml:space="preserve"> PAGEREF _Toc321125376 \h </w:instrText>
+          <w:instrText xml:space="preserve"> PAGEREF _Toc321125781 \h </w:instrText>
         </w:r>
         <w:r>
           <w:rPr>
@@ -3963,7 +4087,7 @@
           <w:lang w:val="de-AT" w:eastAsia="de-AT" w:bidi="ar-SA"/>
         </w:rPr>
       </w:pPr>
-      <w:hyperlink w:anchor="_Toc321125377" w:history="1">
+      <w:hyperlink w:anchor="_Toc321125782" w:history="1">
         <w:r>
           <w:rPr>
             <w:rStyle w:val="Hyperlink"/>
@@ -3984,7 +4108,7 @@
           <w:rPr>
             <w:rStyle w:val="Hyperlink"/>
           </w:rPr>
-          <w:t>Default components</w:t>
+          <w:t>Appendix</w:t>
         </w:r>
         <w:r>
           <w:rPr>
@@ -4002,7 +4126,7 @@
           <w:rPr>
             <w:webHidden/>
           </w:rPr>
-          <w:instrText xml:space="preserve"> PAGEREF _Toc321125377 \h </w:instrText>
+          <w:instrText xml:space="preserve"> PAGEREF _Toc321125782 \h </w:instrText>
         </w:r>
         <w:r>
           <w:rPr>
@@ -4039,7 +4163,7 @@
           <w:lang w:val="de-AT" w:eastAsia="de-AT"/>
         </w:rPr>
       </w:pPr>
-      <w:hyperlink w:anchor="_Toc321125378" w:history="1">
+      <w:hyperlink w:anchor="_Toc321125783" w:history="1">
         <w:r>
           <w:rPr>
             <w:rStyle w:val="Hyperlink"/>
@@ -4061,7 +4185,7 @@
             <w:rStyle w:val="Hyperlink"/>
             <w:lang w:bidi="ne-NP"/>
           </w:rPr>
-          <w:t>Logging</w:t>
+          <w:t>Setting environment variables in Windows</w:t>
         </w:r>
         <w:r>
           <w:rPr>
@@ -4079,7 +4203,7 @@
           <w:rPr>
             <w:webHidden/>
           </w:rPr>
-          <w:instrText xml:space="preserve"> PAGEREF _Toc321125378 \h </w:instrText>
+          <w:instrText xml:space="preserve"> PAGEREF _Toc321125783 \h </w:instrText>
         </w:r>
         <w:r>
           <w:rPr>
@@ -4097,160 +4221,6 @@
             <w:webHidden/>
           </w:rPr>
           <w:t>9</w:t>
-        </w:r>
-        <w:r>
-          <w:rPr>
-            <w:webHidden/>
-          </w:rPr>
-          <w:fldChar w:fldCharType="end"/>
-        </w:r>
-      </w:hyperlink>
-    </w:p>
-    <w:p>
-      <w:pPr>
-        <w:pStyle w:val="Verzeichnis1"/>
-        <w:rPr>
-          <w:rFonts w:asciiTheme="minorHAnsi" w:eastAsiaTheme="minorEastAsia" w:hAnsiTheme="minorHAnsi" w:cstheme="minorBidi"/>
-          <w:b w:val="0"/>
-          <w:sz w:val="22"/>
-          <w:szCs w:val="22"/>
-          <w:lang w:val="de-AT" w:eastAsia="de-AT" w:bidi="ar-SA"/>
-        </w:rPr>
-      </w:pPr>
-      <w:hyperlink w:anchor="_Toc321125379" w:history="1">
-        <w:r>
-          <w:rPr>
-            <w:rStyle w:val="Hyperlink"/>
-          </w:rPr>
-          <w:t>6</w:t>
-        </w:r>
-        <w:r>
-          <w:rPr>
-            <w:rFonts w:asciiTheme="minorHAnsi" w:eastAsiaTheme="minorEastAsia" w:hAnsiTheme="minorHAnsi" w:cstheme="minorBidi"/>
-            <w:b w:val="0"/>
-            <w:sz w:val="22"/>
-            <w:szCs w:val="22"/>
-            <w:lang w:val="de-AT" w:eastAsia="de-AT" w:bidi="ar-SA"/>
-          </w:rPr>
-          <w:tab/>
-        </w:r>
-        <w:r>
-          <w:rPr>
-            <w:rStyle w:val="Hyperlink"/>
-          </w:rPr>
-          <w:t>Appendix</w:t>
-        </w:r>
-        <w:r>
-          <w:rPr>
-            <w:webHidden/>
-          </w:rPr>
-          <w:tab/>
-        </w:r>
-        <w:r>
-          <w:rPr>
-            <w:webHidden/>
-          </w:rPr>
-          <w:fldChar w:fldCharType="begin"/>
-        </w:r>
-        <w:r>
-          <w:rPr>
-            <w:webHidden/>
-          </w:rPr>
-          <w:instrText xml:space="preserve"> PAGEREF _Toc321125379 \h </w:instrText>
-        </w:r>
-        <w:r>
-          <w:rPr>
-            <w:webHidden/>
-          </w:rPr>
-        </w:r>
-        <w:r>
-          <w:rPr>
-            <w:webHidden/>
-          </w:rPr>
-          <w:fldChar w:fldCharType="separate"/>
-        </w:r>
-        <w:r>
-          <w:rPr>
-            <w:webHidden/>
-          </w:rPr>
-          <w:t>10</w:t>
-        </w:r>
-        <w:r>
-          <w:rPr>
-            <w:webHidden/>
-          </w:rPr>
-          <w:fldChar w:fldCharType="end"/>
-        </w:r>
-      </w:hyperlink>
-    </w:p>
-    <w:p>
-      <w:pPr>
-        <w:pStyle w:val="Verzeichnis2"/>
-        <w:rPr>
-          <w:rFonts w:asciiTheme="minorHAnsi" w:eastAsiaTheme="minorEastAsia" w:hAnsiTheme="minorHAnsi" w:cstheme="minorBidi"/>
-          <w:sz w:val="22"/>
-          <w:szCs w:val="22"/>
-          <w:lang w:val="de-AT" w:eastAsia="de-AT"/>
-        </w:rPr>
-      </w:pPr>
-      <w:hyperlink w:anchor="_Toc321125380" w:history="1">
-        <w:r>
-          <w:rPr>
-            <w:rStyle w:val="Hyperlink"/>
-            <w:lang w:bidi="ne-NP"/>
-          </w:rPr>
-          <w:t>6.1</w:t>
-        </w:r>
-        <w:r>
-          <w:rPr>
-            <w:rFonts w:asciiTheme="minorHAnsi" w:eastAsiaTheme="minorEastAsia" w:hAnsiTheme="minorHAnsi" w:cstheme="minorBidi"/>
-            <w:sz w:val="22"/>
-            <w:szCs w:val="22"/>
-            <w:lang w:val="de-AT" w:eastAsia="de-AT"/>
-          </w:rPr>
-          <w:tab/>
-        </w:r>
-        <w:r>
-          <w:rPr>
-            <w:rStyle w:val="Hyperlink"/>
-            <w:lang w:bidi="ne-NP"/>
-          </w:rPr>
-          <w:t>Setting environment variables in Windows</w:t>
-        </w:r>
-        <w:r>
-          <w:rPr>
-            <w:webHidden/>
-          </w:rPr>
-          <w:tab/>
-        </w:r>
-        <w:r>
-          <w:rPr>
-            <w:webHidden/>
-          </w:rPr>
-          <w:fldChar w:fldCharType="begin"/>
-        </w:r>
-        <w:r>
-          <w:rPr>
-            <w:webHidden/>
-          </w:rPr>
-          <w:instrText xml:space="preserve"> PAGEREF _Toc321125380 \h </w:instrText>
-        </w:r>
-        <w:r>
-          <w:rPr>
-            <w:webHidden/>
-          </w:rPr>
-        </w:r>
-        <w:r>
-          <w:rPr>
-            <w:webHidden/>
-          </w:rPr>
-          <w:fldChar w:fldCharType="separate"/>
-        </w:r>
-        <w:r>
-          <w:rPr>
-            <w:webHidden/>
-          </w:rPr>
-          <w:t>10</w:t>
         </w:r>
         <w:r>
           <w:rPr>
@@ -4281,13 +4251,15 @@
           <w:lang w:bidi="ne-NP"/>
         </w:rPr>
       </w:pPr>
+      <w:bookmarkStart w:id="4" w:name="_GoBack"/>
+      <w:bookmarkEnd w:id="4"/>
       <w:r>
         <w:rPr>
           <w:lang w:bidi="ne-NP"/>
         </w:rPr>
         <w:br w:type="page"/>
       </w:r>
-      <w:bookmarkStart w:id="5" w:name="_Toc321125364"/>
+      <w:bookmarkStart w:id="5" w:name="_Toc321125768"/>
       <w:r>
         <w:rPr>
           <w:lang w:bidi="ne-NP"/>
@@ -4300,7 +4272,7 @@
       <w:pPr>
         <w:pStyle w:val="berschrift2"/>
       </w:pPr>
-      <w:bookmarkStart w:id="6" w:name="_Toc321125365"/>
+      <w:bookmarkStart w:id="6" w:name="_Toc321125769"/>
       <w:r>
         <w:t>Objective and Scope</w:t>
       </w:r>
@@ -4308,7 +4280,19 @@
     </w:p>
     <w:p>
       <w:r>
-        <w:t>This document is the introduction document on how to develop for the Java version of the PEPPOL Reference Implementation (PEPPOL RI). This document does not contain information tha</w:t>
+        <w:t xml:space="preserve">This document is the introduction document on how to develop for the PEPPOL </w:t>
+      </w:r>
+      <w:r>
+        <w:t>Silicone</w:t>
+      </w:r>
+      <w:r>
+        <w:t xml:space="preserve"> </w:t>
+      </w:r>
+      <w:r>
+        <w:t>i</w:t>
+      </w:r>
+      <w:r>
+        <w:t>mplementation. This document does not contain information tha</w:t>
       </w:r>
       <w:r>
         <w:t>t is</w:t>
@@ -4336,14 +4320,30 @@
         </w:rPr>
       </w:pPr>
       <w:r>
-        <w:t>It was reported that the project setup works for Eclipse, Netbeans and IntelliJ Idea.</w:t>
+        <w:t xml:space="preserve">It was reported that the project setup works for Eclipse, </w:t>
+      </w:r>
+      <w:proofErr w:type="spellStart"/>
+      <w:r>
+        <w:t>Netbeans</w:t>
+      </w:r>
+      <w:proofErr w:type="spellEnd"/>
+      <w:r>
+        <w:t xml:space="preserve"> and </w:t>
+      </w:r>
+      <w:proofErr w:type="spellStart"/>
+      <w:r>
+        <w:t>IntelliJ</w:t>
+      </w:r>
+      <w:proofErr w:type="spellEnd"/>
+      <w:r>
+        <w:t xml:space="preserve"> Idea.</w:t>
       </w:r>
     </w:p>
     <w:p>
       <w:pPr>
         <w:pStyle w:val="berschrift2"/>
       </w:pPr>
-      <w:bookmarkStart w:id="7" w:name="_Toc321125366"/>
+      <w:bookmarkStart w:id="7" w:name="_Toc321125770"/>
       <w:r>
         <w:t>Audience</w:t>
       </w:r>
@@ -4567,219 +4567,12 @@
         <w:pStyle w:val="berschrift1"/>
       </w:pPr>
       <w:bookmarkStart w:id="8" w:name="_Toc317440512"/>
-      <w:bookmarkStart w:id="9" w:name="_Toc321125367"/>
-      <w:r>
-        <w:t>Quick setup for deployment</w:t>
-      </w:r>
+      <w:bookmarkStart w:id="9" w:name="_Toc321125771"/>
+      <w:r>
+        <w:t>Software components</w:t>
+      </w:r>
+      <w:bookmarkEnd w:id="8"/>
       <w:bookmarkEnd w:id="9"/>
-    </w:p>
-    <w:p>
-      <w:r>
-        <w:t xml:space="preserve">If you are an experienced developer and only want to run the PEPPOL Silicone components you may use the following quick setup </w:t>
-      </w:r>
-      <w:r>
-        <w:t>rules</w:t>
-      </w:r>
-      <w:r>
-        <w:t>. For details see the following chapters.</w:t>
-      </w:r>
-    </w:p>
-    <w:p>
-      <w:pPr>
-        <w:pStyle w:val="Listenabsatz"/>
-        <w:numPr>
-          <w:ilvl w:val="0"/>
-          <w:numId w:val="17"/>
-        </w:numPr>
-      </w:pPr>
-      <w:r>
-        <w:t>Download and install the Sun Java JDK</w:t>
-      </w:r>
-    </w:p>
-    <w:p>
-      <w:pPr>
-        <w:pStyle w:val="Listenabsatz"/>
-        <w:numPr>
-          <w:ilvl w:val="1"/>
-          <w:numId w:val="17"/>
-        </w:numPr>
-      </w:pPr>
-      <w:r>
-        <w:t>Add the environment variable JAVA_HOME to the base path of the installation</w:t>
-      </w:r>
-    </w:p>
-    <w:p>
-      <w:pPr>
-        <w:pStyle w:val="Listenabsatz"/>
-        <w:numPr>
-          <w:ilvl w:val="0"/>
-          <w:numId w:val="17"/>
-        </w:numPr>
-      </w:pPr>
-      <w:r>
-        <w:t>Download and install the latest Apache Tomcat</w:t>
-      </w:r>
-    </w:p>
-    <w:p>
-      <w:pPr>
-        <w:pStyle w:val="Listenabsatz"/>
-        <w:numPr>
-          <w:ilvl w:val="1"/>
-          <w:numId w:val="17"/>
-        </w:numPr>
-      </w:pPr>
-      <w:r>
-        <w:t>Add the CATALINA_HOME environment variable</w:t>
-      </w:r>
-    </w:p>
-    <w:p>
-      <w:pPr>
-        <w:pStyle w:val="Listenabsatz"/>
-        <w:numPr>
-          <w:ilvl w:val="1"/>
-          <w:numId w:val="17"/>
-        </w:numPr>
-      </w:pPr>
-      <w:r>
-        <w:t>Edit the file ”conf/tomcat-users.xml” files</w:t>
-      </w:r>
-    </w:p>
-    <w:p>
-      <w:pPr>
-        <w:pStyle w:val="Listenabsatz"/>
-        <w:numPr>
-          <w:ilvl w:val="1"/>
-          <w:numId w:val="17"/>
-        </w:numPr>
-      </w:pPr>
-      <w:r>
-        <w:t>Remove all example web applications</w:t>
-      </w:r>
-    </w:p>
-    <w:p>
-      <w:pPr>
-        <w:pStyle w:val="Listenabsatz"/>
-        <w:numPr>
-          <w:ilvl w:val="0"/>
-          <w:numId w:val="17"/>
-        </w:numPr>
-      </w:pPr>
-      <w:r>
-        <w:t>Download and install Apache Ant</w:t>
-      </w:r>
-    </w:p>
-    <w:p>
-      <w:pPr>
-        <w:pStyle w:val="Listenabsatz"/>
-        <w:numPr>
-          <w:ilvl w:val="1"/>
-          <w:numId w:val="17"/>
-        </w:numPr>
-      </w:pPr>
-      <w:r>
-        <w:t>Add the ANT_HOME environment variable</w:t>
-      </w:r>
-    </w:p>
-    <w:p>
-      <w:pPr>
-        <w:pStyle w:val="Listenabsatz"/>
-        <w:numPr>
-          <w:ilvl w:val="1"/>
-          <w:numId w:val="17"/>
-        </w:numPr>
-      </w:pPr>
-      <w:r>
-        <w:t>Append the ”%ANT_HOME%/bin” directory to the PATH environment variable</w:t>
-      </w:r>
-    </w:p>
-    <w:p>
-      <w:pPr>
-        <w:pStyle w:val="Listenabsatz"/>
-        <w:numPr>
-          <w:ilvl w:val="0"/>
-          <w:numId w:val="17"/>
-        </w:numPr>
-      </w:pPr>
-      <w:r>
-        <w:t>Download and install Metro 2.1.1</w:t>
-      </w:r>
-    </w:p>
-    <w:p>
-      <w:pPr>
-        <w:pStyle w:val="Listenabsatz"/>
-        <w:numPr>
-          <w:ilvl w:val="1"/>
-          <w:numId w:val="17"/>
-        </w:numPr>
-      </w:pPr>
-      <w:r>
-        <w:t>Add the METRO_HOME environment variable</w:t>
-      </w:r>
-    </w:p>
-    <w:p>
-      <w:pPr>
-        <w:pStyle w:val="Listenabsatz"/>
-        <w:numPr>
-          <w:ilvl w:val="1"/>
-          <w:numId w:val="17"/>
-        </w:numPr>
-      </w:pPr>
-      <w:r>
-        <w:t>Install Metro into Tomcat: ”</w:t>
-      </w:r>
-      <w:r>
-        <w:t>ant -f Dtomcat.home=%CATALINA_HOME% -f %METRO_HOME%\metro-on-tomcat.xml install</w:t>
-      </w:r>
-      <w:r>
-        <w:t>”</w:t>
-      </w:r>
-    </w:p>
-    <w:p>
-      <w:pPr>
-        <w:pStyle w:val="Listenabsatz"/>
-        <w:numPr>
-          <w:ilvl w:val="0"/>
-          <w:numId w:val="17"/>
-        </w:numPr>
-      </w:pPr>
-      <w:r>
-        <w:t>If you want to run the SMP, adapt the SMP configuration – see the developer guide</w:t>
-      </w:r>
-    </w:p>
-    <w:p>
-      <w:pPr>
-        <w:pStyle w:val="Listenabsatz"/>
-        <w:numPr>
-          <w:ilvl w:val="0"/>
-          <w:numId w:val="17"/>
-        </w:numPr>
-      </w:pPr>
-      <w:r>
-        <w:t>If you want to run the START AP, adapt the START AP configuration – see the developer guide</w:t>
-      </w:r>
-    </w:p>
-    <w:p>
-      <w:pPr>
-        <w:pStyle w:val="Listenabsatz"/>
-        <w:numPr>
-          <w:ilvl w:val="0"/>
-          <w:numId w:val="17"/>
-        </w:numPr>
-      </w:pPr>
-      <w:r>
-        <w:t>If you want to run the LIME AP, adapt the LIME AP configuration – see the developer guide</w:t>
-      </w:r>
-    </w:p>
-    <w:p>
-      <w:pPr>
-        <w:pStyle w:val="berschrift1"/>
-      </w:pPr>
-      <w:bookmarkStart w:id="10" w:name="_Toc321125368"/>
-      <w:r>
-        <w:t>Software components</w:t>
-      </w:r>
-      <w:bookmarkEnd w:id="8"/>
-      <w:bookmarkEnd w:id="10"/>
     </w:p>
     <w:p>
       <w:r>
@@ -5005,13 +4798,13 @@
       <w:pPr>
         <w:pStyle w:val="berschrift2"/>
       </w:pPr>
-      <w:bookmarkStart w:id="11" w:name="_Toc317440513"/>
-      <w:bookmarkStart w:id="12" w:name="_Toc321125369"/>
+      <w:bookmarkStart w:id="10" w:name="_Toc317440513"/>
+      <w:bookmarkStart w:id="11" w:name="_Toc321125772"/>
       <w:r>
         <w:t>Prerequisites</w:t>
       </w:r>
+      <w:bookmarkEnd w:id="10"/>
       <w:bookmarkEnd w:id="11"/>
-      <w:bookmarkEnd w:id="12"/>
     </w:p>
     <w:p>
       <w:pPr>
@@ -5093,7 +4886,21 @@
         <w:rPr>
           <w:lang w:eastAsia="x-none"/>
         </w:rPr>
-        <w:t xml:space="preserve"> Either use the command line client (svn co </w:t>
+        <w:t xml:space="preserve"> Either use the command line client (</w:t>
+      </w:r>
+      <w:proofErr w:type="spellStart"/>
+      <w:r>
+        <w:rPr>
+          <w:lang w:eastAsia="x-none"/>
+        </w:rPr>
+        <w:t>svn</w:t>
+      </w:r>
+      <w:proofErr w:type="spellEnd"/>
+      <w:r>
+        <w:rPr>
+          <w:lang w:eastAsia="x-none"/>
+        </w:rPr>
+        <w:t xml:space="preserve"> co </w:t>
       </w:r>
       <w:hyperlink r:id="rId15" w:history="1">
         <w:r>
@@ -5179,13 +4986,13 @@
       <w:pPr>
         <w:pStyle w:val="berschrift2"/>
       </w:pPr>
-      <w:bookmarkStart w:id="13" w:name="_Toc317440514"/>
-      <w:bookmarkStart w:id="14" w:name="_Toc321125370"/>
+      <w:bookmarkStart w:id="12" w:name="_Toc317440514"/>
+      <w:bookmarkStart w:id="13" w:name="_Toc321125773"/>
       <w:r>
         <w:t>Sun JDK</w:t>
       </w:r>
+      <w:bookmarkEnd w:id="12"/>
       <w:bookmarkEnd w:id="13"/>
-      <w:bookmarkEnd w:id="14"/>
     </w:p>
     <w:p>
       <w:pPr>
@@ -5321,7 +5128,21 @@
         <w:rPr>
           <w:lang w:eastAsia="x-none"/>
         </w:rPr>
-        <w:t>\jre\lib\endorsed)</w:t>
+        <w:t>\</w:t>
+      </w:r>
+      <w:proofErr w:type="spellStart"/>
+      <w:r>
+        <w:rPr>
+          <w:lang w:eastAsia="x-none"/>
+        </w:rPr>
+        <w:t>jre</w:t>
+      </w:r>
+      <w:proofErr w:type="spellEnd"/>
+      <w:r>
+        <w:rPr>
+          <w:lang w:eastAsia="x-none"/>
+        </w:rPr>
+        <w:t>\lib\endorsed)</w:t>
       </w:r>
     </w:p>
     <w:p>
@@ -5350,7 +5171,7 @@
         <w:fldChar w:fldCharType="separate"/>
       </w:r>
       <w:r>
-        <w:t>6.1</w:t>
+        <w:t>5.1</w:t>
       </w:r>
       <w:r>
         <w:fldChar w:fldCharType="end"/>
@@ -5380,13 +5201,13 @@
       <w:pPr>
         <w:pStyle w:val="berschrift2"/>
       </w:pPr>
-      <w:bookmarkStart w:id="15" w:name="_Toc317440515"/>
-      <w:bookmarkStart w:id="16" w:name="_Toc321125371"/>
+      <w:bookmarkStart w:id="14" w:name="_Toc317440515"/>
+      <w:bookmarkStart w:id="15" w:name="_Toc321125774"/>
       <w:r>
         <w:t>Eclipse 3.6/3.7</w:t>
       </w:r>
+      <w:bookmarkEnd w:id="14"/>
       <w:bookmarkEnd w:id="15"/>
-      <w:bookmarkEnd w:id="16"/>
     </w:p>
     <w:p>
       <w:pPr>
@@ -5559,12 +5380,22 @@
       <w:r>
         <w:t xml:space="preserve"> for Subversion 1.7.x</w:t>
       </w:r>
+      <w:proofErr w:type="gramStart"/>
       <w:r>
         <w:t>)</w:t>
       </w:r>
+      <w:proofErr w:type="gramEnd"/>
       <w:r>
         <w:br/>
-        <w:t xml:space="preserve">When using 64 bit Java you may be presented with an obscure error message. This can be resolved by locally installing a native 64 Bit SVN command client like SlikSVN: </w:t>
+        <w:t xml:space="preserve">When using 64 bit Java you may be presented with an obscure error message. This can be resolved by locally installing a native 64 Bit SVN command client like </w:t>
+      </w:r>
+      <w:proofErr w:type="spellStart"/>
+      <w:r>
+        <w:t>SlikSVN</w:t>
+      </w:r>
+      <w:proofErr w:type="spellEnd"/>
+      <w:r>
+        <w:t xml:space="preserve">: </w:t>
       </w:r>
       <w:hyperlink r:id="rId24" w:history="1">
         <w:r>
@@ -5711,7 +5542,7 @@
           <w:lang w:val="de-AT" w:eastAsia="de-AT"/>
         </w:rPr>
         <w:drawing>
-          <wp:inline distT="0" distB="0" distL="0" distR="0" wp14:anchorId="59058916" wp14:editId="4468FA91">
+          <wp:inline distT="0" distB="0" distL="0" distR="0" wp14:anchorId="4F27894A" wp14:editId="3ACABD37">
             <wp:extent cx="4397375" cy="2138680"/>
             <wp:effectExtent l="0" t="0" r="0" b="0"/>
             <wp:docPr id="12" name="Grafik 12"/>
@@ -5790,7 +5621,7 @@
           <w:lang w:val="de-AT" w:eastAsia="de-AT"/>
         </w:rPr>
         <w:drawing>
-          <wp:inline distT="0" distB="0" distL="0" distR="0" wp14:anchorId="0A6163E5" wp14:editId="55420C27">
+          <wp:inline distT="0" distB="0" distL="0" distR="0" wp14:anchorId="0EC9BEF3" wp14:editId="6CAF2D31">
             <wp:extent cx="3768725" cy="2552065"/>
             <wp:effectExtent l="0" t="0" r="0" b="0"/>
             <wp:docPr id="11" name="Grafik 11"/>
@@ -5860,8 +5691,13 @@
         <w:t>/</w:t>
       </w:r>
       <w:r>
-        <w:t>commons-busdox</w:t>
-      </w:r>
+        <w:t>commons-</w:t>
+      </w:r>
+      <w:proofErr w:type="spellStart"/>
+      <w:r>
+        <w:t>busdox</w:t>
+      </w:r>
+      <w:proofErr w:type="spellEnd"/>
     </w:p>
     <w:p>
       <w:pPr>
@@ -5873,18 +5709,23 @@
         <w:contextualSpacing/>
       </w:pPr>
       <w:r>
-        <w:t>java/commons-peppol</w:t>
-      </w:r>
+        <w:t>java/commons-</w:t>
+      </w:r>
+      <w:proofErr w:type="spellStart"/>
+      <w:r>
+        <w:t>peppol</w:t>
+      </w:r>
+      <w:proofErr w:type="spellEnd"/>
     </w:p>
     <w:p>
       <w:pPr>
         <w:pStyle w:val="berschrift3"/>
       </w:pPr>
-      <w:bookmarkStart w:id="17" w:name="_Toc317440516"/>
+      <w:bookmarkStart w:id="16" w:name="_Toc317440516"/>
       <w:r>
         <w:t>Running Eclipse with a JDK</w:t>
       </w:r>
-      <w:bookmarkEnd w:id="17"/>
+      <w:bookmarkEnd w:id="16"/>
     </w:p>
     <w:p>
       <w:pPr>
@@ -6043,11 +5884,11 @@
       <w:pPr>
         <w:pStyle w:val="berschrift3"/>
       </w:pPr>
-      <w:bookmarkStart w:id="18" w:name="_Toc317440517"/>
+      <w:bookmarkStart w:id="17" w:name="_Toc317440517"/>
       <w:r>
         <w:t>Issues with the m2eclipse plugin</w:t>
       </w:r>
-      <w:bookmarkEnd w:id="18"/>
+      <w:bookmarkEnd w:id="17"/>
     </w:p>
     <w:p>
       <w:pPr>
@@ -6074,7 +5915,7 @@
           <w:lang w:val="de-AT" w:eastAsia="de-AT"/>
         </w:rPr>
         <w:drawing>
-          <wp:inline distT="0" distB="0" distL="0" distR="0" wp14:anchorId="61D90457" wp14:editId="5D886514">
+          <wp:inline distT="0" distB="0" distL="0" distR="0" wp14:anchorId="1765A47E" wp14:editId="31643AA2">
             <wp:extent cx="6114415" cy="1423035"/>
             <wp:effectExtent l="0" t="0" r="0" b="0"/>
             <wp:docPr id="10" name="Grafik 10"/>
@@ -6155,36 +5996,50 @@
       <w:pPr>
         <w:pStyle w:val="berschrift3"/>
       </w:pPr>
-      <w:bookmarkStart w:id="19" w:name="_Toc317440518"/>
+      <w:bookmarkStart w:id="18" w:name="_Toc317440518"/>
       <w:r>
         <w:t>Projects not compiling after initial import</w:t>
       </w:r>
+      <w:bookmarkEnd w:id="18"/>
+    </w:p>
+    <w:p>
+      <w:pPr>
+        <w:rPr>
+          <w:lang w:eastAsia="x-none"/>
+        </w:rPr>
+      </w:pPr>
+      <w:r>
+        <w:rPr>
+          <w:lang w:eastAsia="x-none"/>
+        </w:rPr>
+        <w:t>If you have the issue that projects are not compiling after import (especially “commons-</w:t>
+      </w:r>
+      <w:proofErr w:type="spellStart"/>
+      <w:r>
+        <w:rPr>
+          <w:lang w:eastAsia="x-none"/>
+        </w:rPr>
+        <w:t>busdox</w:t>
+      </w:r>
+      <w:proofErr w:type="spellEnd"/>
+      <w:r>
+        <w:rPr>
+          <w:lang w:eastAsia="x-none"/>
+        </w:rPr>
+        <w:t>” is a candidate), try calling “Run as” “Maven generate-sources” to create all generated source files. This seems to be necessary due to a bug in m2eclipse that won’t execute these actions automatically upon project import.</w:t>
+      </w:r>
+    </w:p>
+    <w:p>
+      <w:pPr>
+        <w:pStyle w:val="berschrift2"/>
+      </w:pPr>
+      <w:bookmarkStart w:id="19" w:name="_Toc317440519"/>
+      <w:bookmarkStart w:id="20" w:name="_Toc321125775"/>
+      <w:r>
+        <w:t>Apache Maven 3.x</w:t>
+      </w:r>
       <w:bookmarkEnd w:id="19"/>
-    </w:p>
-    <w:p>
-      <w:pPr>
-        <w:rPr>
-          <w:lang w:eastAsia="x-none"/>
-        </w:rPr>
-      </w:pPr>
-      <w:r>
-        <w:rPr>
-          <w:lang w:eastAsia="x-none"/>
-        </w:rPr>
-        <w:t>If you have the issue that projects are not compiling after import (especially “commons-busdox” is a candidate), try calling “Run as” “Maven generate-sources” to create all generated source files. This seems to be necessary due to a bug in m2eclipse that won’t execute these actions automatically upon project import.</w:t>
-      </w:r>
-    </w:p>
-    <w:p>
-      <w:pPr>
-        <w:pStyle w:val="berschrift2"/>
-      </w:pPr>
-      <w:bookmarkStart w:id="20" w:name="_Toc317440519"/>
-      <w:bookmarkStart w:id="21" w:name="_Toc321125372"/>
-      <w:r>
-        <w:t>Apache Maven 3.x</w:t>
-      </w:r>
       <w:bookmarkEnd w:id="20"/>
-      <w:bookmarkEnd w:id="21"/>
     </w:p>
     <w:p>
       <w:pPr>
@@ -6223,20 +6078,48 @@
         <w:rPr>
           <w:lang w:eastAsia="x-none"/>
         </w:rPr>
-        <w:t xml:space="preserve"> and unzip the file to a common directory. Set the environment variable “M2_HOME” to the unzipped directory (the directory that includes the “bin” directory). Extend the environment variable “PATH” to contain “%M2_HOME%/bin”. Use the correct separator to append this item to the existing PATH (“;” on Windows and “:” on Unix).</w:t>
-      </w:r>
-    </w:p>
-    <w:p>
-      <w:pPr>
-        <w:rPr>
-          <w:lang w:eastAsia="x-none"/>
-        </w:rPr>
-      </w:pPr>
-      <w:r>
-        <w:rPr>
-          <w:lang w:eastAsia="x-none"/>
-        </w:rPr>
-        <w:t>After setting up Maven open a command line and type “mvn –v”. The output should look similar to the following screen:</w:t>
+        <w:t xml:space="preserve"> and unzip the file to a common directory. Set the environment variable “M2_HOME” to the unzipped directory (the directory that includes the “bin” directory). Extend the environment variable “PATH” to contain “%M2_HOME%/bin”. Use the correct separator to append this item to the existing PATH (“;” on Windows and “:” on </w:t>
+      </w:r>
+      <w:proofErr w:type="gramStart"/>
+      <w:r>
+        <w:rPr>
+          <w:lang w:eastAsia="x-none"/>
+        </w:rPr>
+        <w:t>Unix</w:t>
+      </w:r>
+      <w:proofErr w:type="gramEnd"/>
+      <w:r>
+        <w:rPr>
+          <w:lang w:eastAsia="x-none"/>
+        </w:rPr>
+        <w:t>).</w:t>
+      </w:r>
+    </w:p>
+    <w:p>
+      <w:pPr>
+        <w:rPr>
+          <w:lang w:eastAsia="x-none"/>
+        </w:rPr>
+      </w:pPr>
+      <w:r>
+        <w:rPr>
+          <w:lang w:eastAsia="x-none"/>
+        </w:rPr>
+        <w:t>After setting up Maven open a command line and type “</w:t>
+      </w:r>
+      <w:proofErr w:type="spellStart"/>
+      <w:r>
+        <w:rPr>
+          <w:lang w:eastAsia="x-none"/>
+        </w:rPr>
+        <w:t>mvn</w:t>
+      </w:r>
+      <w:proofErr w:type="spellEnd"/>
+      <w:r>
+        <w:rPr>
+          <w:lang w:eastAsia="x-none"/>
+        </w:rPr>
+        <w:t xml:space="preserve"> –v”. The output should look similar to the following screen:</w:t>
       </w:r>
     </w:p>
     <w:p>
@@ -6251,7 +6134,7 @@
           <w:lang w:val="de-AT" w:eastAsia="de-AT"/>
         </w:rPr>
         <w:drawing>
-          <wp:inline distT="0" distB="0" distL="0" distR="0" wp14:anchorId="549AAA8C" wp14:editId="4C8DA77B">
+          <wp:inline distT="0" distB="0" distL="0" distR="0" wp14:anchorId="6D2A2FEA" wp14:editId="067D26C3">
             <wp:extent cx="5581650" cy="906145"/>
             <wp:effectExtent l="0" t="0" r="0" b="0"/>
             <wp:docPr id="4" name="Grafik 4"/>
@@ -6317,7 +6200,7 @@
       <w:pPr>
         <w:pStyle w:val="berschrift3"/>
       </w:pPr>
-      <w:bookmarkStart w:id="22" w:name="_Toc317440520"/>
+      <w:bookmarkStart w:id="21" w:name="_Toc317440520"/>
       <w:r>
         <w:t>Maven repository manage</w:t>
       </w:r>
@@ -6327,19 +6210,75 @@
       <w:r>
         <w:t>s</w:t>
       </w:r>
-      <w:bookmarkEnd w:id="22"/>
-    </w:p>
-    <w:p>
-      <w:pPr>
-        <w:rPr>
-          <w:lang w:eastAsia="x-none"/>
-        </w:rPr>
-      </w:pPr>
-      <w:r>
-        <w:rPr>
-          <w:lang w:eastAsia="x-none"/>
-        </w:rPr>
-        <w:t>If you are using a Maven repository manager (like Sonatype Nexus, Apache Archiva or JFrog Artifactory) you may need to add the following repositories to the proxied ones (Please contact your Maven administrator for the details):</w:t>
+      <w:bookmarkEnd w:id="21"/>
+    </w:p>
+    <w:p>
+      <w:pPr>
+        <w:rPr>
+          <w:lang w:eastAsia="x-none"/>
+        </w:rPr>
+      </w:pPr>
+      <w:r>
+        <w:rPr>
+          <w:lang w:eastAsia="x-none"/>
+        </w:rPr>
+        <w:t xml:space="preserve">If you are using a Maven repository manager (like </w:t>
+      </w:r>
+      <w:proofErr w:type="spellStart"/>
+      <w:r>
+        <w:rPr>
+          <w:lang w:eastAsia="x-none"/>
+        </w:rPr>
+        <w:t>Sonatype</w:t>
+      </w:r>
+      <w:proofErr w:type="spellEnd"/>
+      <w:r>
+        <w:rPr>
+          <w:lang w:eastAsia="x-none"/>
+        </w:rPr>
+        <w:t xml:space="preserve"> Nexus, Apache </w:t>
+      </w:r>
+      <w:proofErr w:type="spellStart"/>
+      <w:r>
+        <w:rPr>
+          <w:lang w:eastAsia="x-none"/>
+        </w:rPr>
+        <w:t>Archiva</w:t>
+      </w:r>
+      <w:proofErr w:type="spellEnd"/>
+      <w:r>
+        <w:rPr>
+          <w:lang w:eastAsia="x-none"/>
+        </w:rPr>
+        <w:t xml:space="preserve"> or </w:t>
+      </w:r>
+      <w:proofErr w:type="spellStart"/>
+      <w:r>
+        <w:rPr>
+          <w:lang w:eastAsia="x-none"/>
+        </w:rPr>
+        <w:t>JFrog</w:t>
+      </w:r>
+      <w:proofErr w:type="spellEnd"/>
+      <w:r>
+        <w:rPr>
+          <w:lang w:eastAsia="x-none"/>
+        </w:rPr>
+        <w:t xml:space="preserve"> </w:t>
+      </w:r>
+      <w:proofErr w:type="spellStart"/>
+      <w:r>
+        <w:rPr>
+          <w:lang w:eastAsia="x-none"/>
+        </w:rPr>
+        <w:t>Artifactory</w:t>
+      </w:r>
+      <w:proofErr w:type="spellEnd"/>
+      <w:r>
+        <w:rPr>
+          <w:lang w:eastAsia="x-none"/>
+        </w:rPr>
+        <w:t>) you may need to add the following repositories to the proxied ones (Please contact your Maven administrator for the details):</w:t>
       </w:r>
     </w:p>
     <w:p>
@@ -6386,8 +6325,23 @@
         <w:rPr>
           <w:lang w:eastAsia="x-none"/>
         </w:rPr>
-        <w:t>In case you cannot modify your repository manager you can work around this issue by temporarily commenting the element “&lt;mirrorOf&gt;” in your local Maven 2 settings.xml (</w:t>
-      </w:r>
+        <w:t>In case you cannot modify your repository manager you can work around this issue by temporarily commenting the element “&lt;</w:t>
+      </w:r>
+      <w:proofErr w:type="spellStart"/>
+      <w:r>
+        <w:rPr>
+          <w:lang w:eastAsia="x-none"/>
+        </w:rPr>
+        <w:t>mirrorOf</w:t>
+      </w:r>
+      <w:proofErr w:type="spellEnd"/>
+      <w:r>
+        <w:rPr>
+          <w:lang w:eastAsia="x-none"/>
+        </w:rPr>
+        <w:t>&gt;” in your local Maven 2 settings.xml (</w:t>
+      </w:r>
+      <w:proofErr w:type="spellStart"/>
       <w:r>
         <w:rPr>
           <w:i/>
@@ -6395,6 +6349,7 @@
         </w:rPr>
         <w:t>userHome</w:t>
       </w:r>
+      <w:proofErr w:type="spellEnd"/>
       <w:r>
         <w:rPr>
           <w:lang w:eastAsia="x-none"/>
@@ -6406,13 +6361,13 @@
       <w:pPr>
         <w:pStyle w:val="berschrift2"/>
       </w:pPr>
-      <w:bookmarkStart w:id="23" w:name="_Toc317440521"/>
-      <w:bookmarkStart w:id="24" w:name="_Toc321125373"/>
+      <w:bookmarkStart w:id="22" w:name="_Toc317440521"/>
+      <w:bookmarkStart w:id="23" w:name="_Toc321125776"/>
       <w:r>
         <w:t>Subversion</w:t>
       </w:r>
+      <w:bookmarkEnd w:id="22"/>
       <w:bookmarkEnd w:id="23"/>
-      <w:bookmarkEnd w:id="24"/>
     </w:p>
     <w:p>
       <w:pPr>
@@ -6454,12 +6409,14 @@
         </w:rPr>
         <w:t xml:space="preserve">A Win32 command line SVN client can be acquired from </w:t>
       </w:r>
+      <w:proofErr w:type="spellStart"/>
       <w:r>
         <w:rPr>
           <w:lang w:eastAsia="x-none"/>
         </w:rPr>
         <w:t>SlikSVN</w:t>
       </w:r>
+      <w:proofErr w:type="spellEnd"/>
       <w:r>
         <w:rPr>
           <w:lang w:eastAsia="x-none"/>
@@ -6505,11 +6462,11 @@
       <w:pPr>
         <w:pStyle w:val="berschrift2"/>
       </w:pPr>
-      <w:bookmarkStart w:id="25" w:name="_Toc321125374"/>
+      <w:bookmarkStart w:id="24" w:name="_Toc321125777"/>
       <w:r>
         <w:t>Portecle</w:t>
       </w:r>
-      <w:bookmarkEnd w:id="25"/>
+      <w:bookmarkEnd w:id="24"/>
     </w:p>
     <w:p>
       <w:pPr>
@@ -6523,17 +6480,39 @@
         </w:rPr>
         <w:t xml:space="preserve">As PEPPOL makes heavy use of key stores and trust stores, using the standard JDK </w:t>
       </w:r>
+      <w:proofErr w:type="spellStart"/>
       <w:r>
         <w:rPr>
           <w:lang w:val="en-US" w:bidi="ne-NP"/>
         </w:rPr>
-        <w:t xml:space="preserve">commandline application </w:t>
-      </w:r>
+        <w:t>commandline</w:t>
+      </w:r>
+      <w:proofErr w:type="spellEnd"/>
       <w:r>
         <w:rPr>
           <w:lang w:val="en-US" w:bidi="ne-NP"/>
         </w:rPr>
-        <w:t xml:space="preserve">“keytool” may be unnecessarily complex. Instead the open source application Portecle can be used. It’s standalone tool which allows you to manage your Java key stores and trust stores in a graphical way. It can be downloaded from </w:t>
+        <w:t xml:space="preserve"> application </w:t>
+      </w:r>
+      <w:r>
+        <w:rPr>
+          <w:lang w:val="en-US" w:bidi="ne-NP"/>
+        </w:rPr>
+        <w:t>“</w:t>
+      </w:r>
+      <w:proofErr w:type="spellStart"/>
+      <w:r>
+        <w:rPr>
+          <w:lang w:val="en-US" w:bidi="ne-NP"/>
+        </w:rPr>
+        <w:t>keytool</w:t>
+      </w:r>
+      <w:proofErr w:type="spellEnd"/>
+      <w:r>
+        <w:rPr>
+          <w:lang w:val="en-US" w:bidi="ne-NP"/>
+        </w:rPr>
+        <w:t xml:space="preserve">” may be unnecessarily complex. Instead the open source application Portecle can be used. It’s standalone tool which allows you to manage your Java key stores and trust stores in a graphical way. It can be downloaded from </w:t>
       </w:r>
       <w:hyperlink r:id="rId36" w:history="1">
         <w:r>
@@ -6548,12 +6527,26 @@
         <w:rPr>
           <w:lang w:val="en-US" w:bidi="ne-NP"/>
         </w:rPr>
-        <w:t xml:space="preserve"> or directly started via Java WebStart.</w:t>
-      </w:r>
+        <w:t xml:space="preserve"> or directly started via Java </w:t>
+      </w:r>
+      <w:proofErr w:type="spellStart"/>
       <w:r>
         <w:rPr>
           <w:lang w:val="en-US" w:bidi="ne-NP"/>
         </w:rPr>
+        <w:t>WebStart</w:t>
+      </w:r>
+      <w:proofErr w:type="spellEnd"/>
+      <w:r>
+        <w:rPr>
+          <w:lang w:val="en-US" w:bidi="ne-NP"/>
+        </w:rPr>
+        <w:t>.</w:t>
+      </w:r>
+      <w:r>
+        <w:rPr>
+          <w:lang w:val="en-US" w:bidi="ne-NP"/>
+        </w:rPr>
         <w:t xml:space="preserve"> It works on all operating systems with a JRE installed.</w:t>
       </w:r>
     </w:p>
@@ -6561,24 +6554,47 @@
       <w:pPr>
         <w:pStyle w:val="berschrift1"/>
       </w:pPr>
-      <w:bookmarkStart w:id="26" w:name="_Toc317440522"/>
-      <w:bookmarkStart w:id="27" w:name="_Toc321125375"/>
+      <w:bookmarkStart w:id="25" w:name="_Toc317440522"/>
+      <w:bookmarkStart w:id="26" w:name="_Toc321125778"/>
       <w:r>
         <w:t>Special cases</w:t>
       </w:r>
+      <w:bookmarkEnd w:id="25"/>
       <w:bookmarkEnd w:id="26"/>
+    </w:p>
+    <w:p>
+      <w:pPr>
+        <w:pStyle w:val="berschrift2"/>
+      </w:pPr>
+      <w:bookmarkStart w:id="27" w:name="_Toc317440523"/>
+      <w:bookmarkStart w:id="28" w:name="_Toc321125779"/>
+      <w:r>
+        <w:t>Proxy server</w:t>
+      </w:r>
       <w:bookmarkEnd w:id="27"/>
-    </w:p>
-    <w:p>
-      <w:pPr>
-        <w:pStyle w:val="berschrift2"/>
-      </w:pPr>
-      <w:bookmarkStart w:id="28" w:name="_Toc317440523"/>
-      <w:bookmarkStart w:id="29" w:name="_Toc321125376"/>
-      <w:r>
-        <w:t>Proxy server</w:t>
-      </w:r>
       <w:bookmarkEnd w:id="28"/>
+    </w:p>
+    <w:p>
+      <w:pPr>
+        <w:rPr>
+          <w:lang w:eastAsia="x-none"/>
+        </w:rPr>
+      </w:pPr>
+      <w:r>
+        <w:rPr>
+          <w:lang w:eastAsia="x-none"/>
+        </w:rPr>
+        <w:t>If you’re behind a proxy server you may face issues when using Subversion or Maven.</w:t>
+      </w:r>
+    </w:p>
+    <w:p>
+      <w:pPr>
+        <w:pStyle w:val="berschrift3"/>
+      </w:pPr>
+      <w:bookmarkStart w:id="29" w:name="_Toc317440524"/>
+      <w:r>
+        <w:t>Maven</w:t>
+      </w:r>
       <w:bookmarkEnd w:id="29"/>
     </w:p>
     <w:p>
@@ -6591,30 +6607,21 @@
         <w:rPr>
           <w:lang w:eastAsia="x-none"/>
         </w:rPr>
-        <w:t>If you’re behind a proxy server you may face issues when using Subversion or Maven.</w:t>
-      </w:r>
-    </w:p>
-    <w:p>
-      <w:pPr>
-        <w:pStyle w:val="berschrift3"/>
-      </w:pPr>
-      <w:bookmarkStart w:id="30" w:name="_Toc317440524"/>
-      <w:r>
-        <w:t>Maven</w:t>
-      </w:r>
-      <w:bookmarkEnd w:id="30"/>
-    </w:p>
-    <w:p>
-      <w:pPr>
-        <w:rPr>
-          <w:lang w:eastAsia="x-none"/>
-        </w:rPr>
-      </w:pPr>
-      <w:r>
-        <w:rPr>
-          <w:lang w:eastAsia="x-none"/>
-        </w:rPr>
-        <w:t xml:space="preserve">For Maven update both your personal settings.xml (see </w:t>
+        <w:t xml:space="preserve">For Maven </w:t>
+      </w:r>
+      <w:proofErr w:type="gramStart"/>
+      <w:r>
+        <w:rPr>
+          <w:lang w:eastAsia="x-none"/>
+        </w:rPr>
+        <w:t>update</w:t>
+      </w:r>
+      <w:proofErr w:type="gramEnd"/>
+      <w:r>
+        <w:rPr>
+          <w:lang w:eastAsia="x-none"/>
+        </w:rPr>
+        <w:t xml:space="preserve"> both your personal settings.xml (see </w:t>
       </w:r>
       <w:hyperlink r:id="rId37" w:history="1">
         <w:r>
@@ -6629,7 +6636,35 @@
         <w:rPr>
           <w:lang w:eastAsia="x-none"/>
         </w:rPr>
-        <w:t xml:space="preserve"> for details) and - if this does not solve all issues (e.g. for the “busdox-types” project using the wsimport plugin) - pass the required parameters on the command line like this:</w:t>
+        <w:t xml:space="preserve"> for details) and - if this does not solve all issues (e.g. for the “</w:t>
+      </w:r>
+      <w:proofErr w:type="spellStart"/>
+      <w:r>
+        <w:rPr>
+          <w:lang w:eastAsia="x-none"/>
+        </w:rPr>
+        <w:t>busdox</w:t>
+      </w:r>
+      <w:proofErr w:type="spellEnd"/>
+      <w:r>
+        <w:rPr>
+          <w:lang w:eastAsia="x-none"/>
+        </w:rPr>
+        <w:t xml:space="preserve">-types” project using the </w:t>
+      </w:r>
+      <w:proofErr w:type="spellStart"/>
+      <w:r>
+        <w:rPr>
+          <w:lang w:eastAsia="x-none"/>
+        </w:rPr>
+        <w:t>wsimport</w:t>
+      </w:r>
+      <w:proofErr w:type="spellEnd"/>
+      <w:r>
+        <w:rPr>
+          <w:lang w:eastAsia="x-none"/>
+        </w:rPr>
+        <w:t xml:space="preserve"> plugin) - pass the required parameters on the command line like this:</w:t>
       </w:r>
     </w:p>
     <w:p>
@@ -6678,11 +6713,11 @@
       <w:pPr>
         <w:pStyle w:val="berschrift3"/>
       </w:pPr>
-      <w:bookmarkStart w:id="31" w:name="_Toc317440525"/>
+      <w:bookmarkStart w:id="30" w:name="_Toc317440525"/>
       <w:r>
         <w:t>Subversion</w:t>
       </w:r>
-      <w:bookmarkEnd w:id="31"/>
+      <w:bookmarkEnd w:id="30"/>
     </w:p>
     <w:p>
       <w:pPr>
@@ -6716,25 +6751,25 @@
       <w:pPr>
         <w:pStyle w:val="berschrift1"/>
       </w:pPr>
-      <w:bookmarkStart w:id="32" w:name="_Toc317440526"/>
-      <w:bookmarkStart w:id="33" w:name="_Toc321125377"/>
+      <w:bookmarkStart w:id="31" w:name="_Toc317440526"/>
+      <w:bookmarkStart w:id="32" w:name="_Toc321125780"/>
       <w:r>
         <w:t>Default components</w:t>
       </w:r>
+      <w:bookmarkEnd w:id="31"/>
       <w:bookmarkEnd w:id="32"/>
+    </w:p>
+    <w:p>
+      <w:pPr>
+        <w:pStyle w:val="berschrift2"/>
+      </w:pPr>
+      <w:bookmarkStart w:id="33" w:name="_Toc317440527"/>
+      <w:bookmarkStart w:id="34" w:name="_Toc321125781"/>
+      <w:r>
+        <w:t>Logging</w:t>
+      </w:r>
       <w:bookmarkEnd w:id="33"/>
-    </w:p>
-    <w:p>
-      <w:pPr>
-        <w:pStyle w:val="berschrift2"/>
-      </w:pPr>
-      <w:bookmarkStart w:id="34" w:name="_Toc317440527"/>
-      <w:bookmarkStart w:id="35" w:name="_Toc321125378"/>
-      <w:r>
-        <w:t>Logging</w:t>
-      </w:r>
       <w:bookmarkEnd w:id="34"/>
-      <w:bookmarkEnd w:id="35"/>
     </w:p>
     <w:p>
       <w:pPr>
@@ -6761,7 +6796,21 @@
         <w:rPr>
           <w:lang w:eastAsia="x-none"/>
         </w:rPr>
-        <w:t xml:space="preserve">) only. SLF4J is a logging façade comparable to Apache commons-logging but has less known issues and offers binding to Log4J and other logging frameworks. Don’t use commons-logging or java.util.logging in PEPPOL </w:t>
+        <w:t xml:space="preserve">) only. SLF4J is a logging façade comparable to Apache commons-logging but has less known issues and offers binding to Log4J and other logging frameworks. Don’t use commons-logging or </w:t>
+      </w:r>
+      <w:proofErr w:type="spellStart"/>
+      <w:r>
+        <w:rPr>
+          <w:lang w:eastAsia="x-none"/>
+        </w:rPr>
+        <w:t>java.util.logging</w:t>
+      </w:r>
+      <w:proofErr w:type="spellEnd"/>
+      <w:r>
+        <w:rPr>
+          <w:lang w:eastAsia="x-none"/>
+        </w:rPr>
+        <w:t xml:space="preserve"> in PEPPOL </w:t>
       </w:r>
       <w:r>
         <w:rPr>
@@ -6897,7 +6946,35 @@
         <w:rPr>
           <w:lang w:eastAsia="x-none"/>
         </w:rPr>
-        <w:t>“MyClass” has to be replaced with the actual class name. Logger is org.slf4j.Logger and LoggerFactory corresponds to org.slf4j.LoggerFactory. The field name “log” should be used.</w:t>
+        <w:t>“</w:t>
+      </w:r>
+      <w:proofErr w:type="spellStart"/>
+      <w:r>
+        <w:rPr>
+          <w:lang w:eastAsia="x-none"/>
+        </w:rPr>
+        <w:t>MyClass</w:t>
+      </w:r>
+      <w:proofErr w:type="spellEnd"/>
+      <w:r>
+        <w:rPr>
+          <w:lang w:eastAsia="x-none"/>
+        </w:rPr>
+        <w:t xml:space="preserve">” has to be replaced with the actual class name. Logger is org.slf4j.Logger and </w:t>
+      </w:r>
+      <w:proofErr w:type="spellStart"/>
+      <w:r>
+        <w:rPr>
+          <w:lang w:eastAsia="x-none"/>
+        </w:rPr>
+        <w:t>LoggerFactory</w:t>
+      </w:r>
+      <w:proofErr w:type="spellEnd"/>
+      <w:r>
+        <w:rPr>
+          <w:lang w:eastAsia="x-none"/>
+        </w:rPr>
+        <w:t xml:space="preserve"> corresponds to org.slf4j.LoggerFactory. The field name “log” should be used.</w:t>
       </w:r>
     </w:p>
     <w:p>
@@ -6973,27 +7050,27 @@
       <w:pPr>
         <w:pStyle w:val="berschrift1"/>
       </w:pPr>
-      <w:bookmarkStart w:id="36" w:name="_Toc317440528"/>
-      <w:bookmarkStart w:id="37" w:name="_Toc321125379"/>
+      <w:bookmarkStart w:id="35" w:name="_Toc317440528"/>
+      <w:bookmarkStart w:id="36" w:name="_Toc321125782"/>
       <w:r>
         <w:t>Appendix</w:t>
       </w:r>
+      <w:bookmarkEnd w:id="35"/>
       <w:bookmarkEnd w:id="36"/>
+    </w:p>
+    <w:p>
+      <w:pPr>
+        <w:pStyle w:val="berschrift2"/>
+      </w:pPr>
+      <w:bookmarkStart w:id="37" w:name="_Ref282771770"/>
+      <w:bookmarkStart w:id="38" w:name="_Toc317440529"/>
+      <w:bookmarkStart w:id="39" w:name="_Toc321125783"/>
+      <w:r>
+        <w:t>Setting environment variables in Windows</w:t>
+      </w:r>
       <w:bookmarkEnd w:id="37"/>
-    </w:p>
-    <w:p>
-      <w:pPr>
-        <w:pStyle w:val="berschrift2"/>
-      </w:pPr>
-      <w:bookmarkStart w:id="38" w:name="_Ref282771770"/>
-      <w:bookmarkStart w:id="39" w:name="_Toc317440529"/>
-      <w:bookmarkStart w:id="40" w:name="_Toc321125380"/>
-      <w:r>
-        <w:t>Setting environment variables in Windows</w:t>
-      </w:r>
       <w:bookmarkEnd w:id="38"/>
       <w:bookmarkEnd w:id="39"/>
-      <w:bookmarkEnd w:id="40"/>
     </w:p>
     <w:p>
       <w:r>
@@ -7042,7 +7119,7 @@
           <w:lang w:val="de-AT" w:eastAsia="de-AT"/>
         </w:rPr>
         <w:drawing>
-          <wp:inline distT="0" distB="0" distL="0" distR="0" wp14:anchorId="715F05BA" wp14:editId="656BADEC">
+          <wp:inline distT="0" distB="0" distL="0" distR="0" wp14:anchorId="0A44B8F8" wp14:editId="0978C96E">
             <wp:extent cx="3164840" cy="3554095"/>
             <wp:effectExtent l="0" t="0" r="0" b="0"/>
             <wp:docPr id="3" name="Grafik 3"/>
@@ -7103,7 +7180,7 @@
           <w:lang w:val="de-AT" w:eastAsia="de-AT"/>
         </w:rPr>
         <w:drawing>
-          <wp:inline distT="0" distB="0" distL="0" distR="0" wp14:anchorId="6EFC3297" wp14:editId="5C2DAE5C">
+          <wp:inline distT="0" distB="0" distL="0" distR="0" wp14:anchorId="79D43170" wp14:editId="5C798388">
             <wp:extent cx="2878455" cy="3172460"/>
             <wp:effectExtent l="0" t="0" r="0" b="0"/>
             <wp:docPr id="2" name="Grafik 2"/>
@@ -7270,7 +7347,7 @@
       <w:rPr>
         <w:noProof/>
       </w:rPr>
-      <w:t>2</w:t>
+      <w:t>5</w:t>
     </w:r>
     <w:r>
       <w:rPr>
@@ -7404,7 +7481,36 @@
         <w:footnoteRef/>
       </w:r>
       <w:r>
-        <w:t xml:space="preserve"> If you e.g. have log.debug(„My value is „ + sValue“) the preceding „isDebugEnabled“ check may spare you the</w:t>
+        <w:t xml:space="preserve"> If you e.g. have </w:t>
+      </w:r>
+      <w:proofErr w:type="spellStart"/>
+      <w:proofErr w:type="gramStart"/>
+      <w:r>
+        <w:t>log.debug</w:t>
+      </w:r>
+      <w:proofErr w:type="spellEnd"/>
+      <w:r>
+        <w:t>(</w:t>
+      </w:r>
+      <w:proofErr w:type="gramEnd"/>
+      <w:r>
+        <w:t xml:space="preserve">„My value is „ + </w:t>
+      </w:r>
+      <w:proofErr w:type="spellStart"/>
+      <w:r>
+        <w:t>sValue</w:t>
+      </w:r>
+      <w:proofErr w:type="spellEnd"/>
+      <w:r>
+        <w:t>“) the preceding „</w:t>
+      </w:r>
+      <w:proofErr w:type="spellStart"/>
+      <w:r>
+        <w:t>isDebugEnabled</w:t>
+      </w:r>
+      <w:proofErr w:type="spellEnd"/>
+      <w:r>
+        <w:t>“ check may spare you the</w:t>
       </w:r>
       <w:r>
         <w:t xml:space="preserve"> string concatenation operation.</w:t>
@@ -7540,14 +7646,14 @@
         <v:path o:extrusionok="f" gradientshapeok="t" o:connecttype="rect"/>
         <o:lock v:ext="edit" aspectratio="t"/>
       </v:shapetype>
-      <v:shape id="_x0000_i1026" type="#_x0000_t75" style="width:310.5pt;height:276.75pt" o:bullet="t">
+      <v:shape id="_x0000_i1030" type="#_x0000_t75" style="width:310.55pt;height:276.75pt" o:bullet="t">
         <v:imagedata r:id="rId1" o:title="artD4DD"/>
       </v:shape>
     </w:pict>
   </w:numPicBullet>
   <w:numPicBullet w:numPicBulletId="1">
     <w:pict>
-      <v:shape id="_x0000_i1027" type="#_x0000_t75" style="width:157.5pt;height:276.75pt" o:bullet="t">
+      <v:shape id="_x0000_i1031" type="#_x0000_t75" style="width:157.15pt;height:276.75pt" o:bullet="t">
         <v:imagedata r:id="rId2" o:title="art81E6"/>
       </v:shape>
     </w:pict>
@@ -11671,7 +11777,7 @@
 </file>
 
 <file path=customXml/itemProps1.xml><?xml version="1.0" encoding="utf-8"?>
-<ds:datastoreItem xmlns:ds="http://schemas.openxmlformats.org/officeDocument/2006/customXml" ds:itemID="{3F7DA114-9E00-4687-B651-6F229D62C5B8}">
+<ds:datastoreItem xmlns:ds="http://schemas.openxmlformats.org/officeDocument/2006/customXml" ds:itemID="{783F4198-EDD1-4334-8B5A-952D1714E0D7}">
   <ds:schemaRefs>
     <ds:schemaRef ds:uri="http://schemas.openxmlformats.org/officeDocument/2006/bibliography"/>
   </ds:schemaRefs>

</xml_diff>

<commit_message>
Added new chapter 4.2 on the special "private-" prefixed properties files
</commit_message>
<xml_diff>
--- a/docs/ICT-Transport-Silicone_Java_Setting_up_the_development_infrastructure-150-DRAFT.docx
+++ b/docs/ICT-Transport-Silicone_Java_Setting_up_the_development_infrastructure-150-DRAFT.docx
@@ -3,13 +3,14 @@
 <w:document xmlns:wpc="http://schemas.microsoft.com/office/word/2010/wordprocessingCanvas" xmlns:mc="http://schemas.openxmlformats.org/markup-compatibility/2006" xmlns:o="urn:schemas-microsoft-com:office:office" xmlns:r="http://schemas.openxmlformats.org/officeDocument/2006/relationships" xmlns:m="http://schemas.openxmlformats.org/officeDocument/2006/math" xmlns:v="urn:schemas-microsoft-com:vml" xmlns:wp14="http://schemas.microsoft.com/office/word/2010/wordprocessingDrawing" xmlns:wp="http://schemas.openxmlformats.org/drawingml/2006/wordprocessingDrawing" xmlns:w10="urn:schemas-microsoft-com:office:word" xmlns:w="http://schemas.openxmlformats.org/wordprocessingml/2006/main" xmlns:w14="http://schemas.microsoft.com/office/word/2010/wordml" xmlns:wpg="http://schemas.microsoft.com/office/word/2010/wordprocessingGroup" xmlns:wpi="http://schemas.microsoft.com/office/word/2010/wordprocessingInk" xmlns:wne="http://schemas.microsoft.com/office/word/2006/wordml" xmlns:wps="http://schemas.microsoft.com/office/word/2010/wordprocessingShape" mc:Ignorable="w14 wp14">
   <w:body>
     <w:p>
+      <w:bookmarkStart w:id="0" w:name="_GoBack"/>
       <w:r>
         <w:rPr>
           <w:noProof/>
           <w:lang w:val="de-AT" w:eastAsia="de-AT"/>
         </w:rPr>
         <w:drawing>
-          <wp:anchor distT="0" distB="0" distL="114300" distR="114300" simplePos="0" relativeHeight="251656192" behindDoc="0" locked="0" layoutInCell="1" allowOverlap="1" wp14:anchorId="4593114C" wp14:editId="360B79CF">
+          <wp:anchor distT="0" distB="0" distL="114300" distR="114300" simplePos="0" relativeHeight="251656192" behindDoc="0" locked="0" layoutInCell="1" allowOverlap="1" wp14:anchorId="1F99590F" wp14:editId="58FA6871">
             <wp:simplePos x="0" y="0"/>
             <wp:positionH relativeFrom="column">
               <wp:posOffset>5257800</wp:posOffset>
@@ -70,7 +71,7 @@
           <w:lang w:val="de-AT" w:eastAsia="de-AT"/>
         </w:rPr>
         <w:drawing>
-          <wp:inline distT="0" distB="0" distL="0" distR="0" wp14:anchorId="714CD4EF" wp14:editId="2B91D3C1">
+          <wp:inline distT="0" distB="0" distL="0" distR="0" wp14:anchorId="1985A8A5" wp14:editId="37A38381">
             <wp:extent cx="2401570" cy="564515"/>
             <wp:effectExtent l="19050" t="0" r="0" b="0"/>
             <wp:docPr id="8" name="Bilde 2" descr="PEPPOL_Logo_CMYK"/>
@@ -147,7 +148,7 @@
           <w:lang w:val="de-AT" w:eastAsia="de-AT"/>
         </w:rPr>
         <w:drawing>
-          <wp:anchor distT="0" distB="0" distL="114300" distR="114300" simplePos="0" relativeHeight="251657216" behindDoc="0" locked="0" layoutInCell="1" allowOverlap="1" wp14:anchorId="1475616B" wp14:editId="7626F23A">
+          <wp:anchor distT="0" distB="0" distL="114300" distR="114300" simplePos="0" relativeHeight="251657216" behindDoc="0" locked="0" layoutInCell="1" allowOverlap="1" wp14:anchorId="16F8C33C" wp14:editId="60668054">
             <wp:simplePos x="0" y="0"/>
             <wp:positionH relativeFrom="column">
               <wp:posOffset>-114300</wp:posOffset>
@@ -1429,7 +1430,15 @@
           </w:tcPr>
           <w:p>
             <w:r>
-              <w:t>Added workaround for m2eclipse problem – thanx to Joan</w:t>
+              <w:t xml:space="preserve">Added workaround for m2eclipse problem – </w:t>
+            </w:r>
+            <w:proofErr w:type="spellStart"/>
+            <w:r>
+              <w:t>thanx</w:t>
+            </w:r>
+            <w:proofErr w:type="spellEnd"/>
+            <w:r>
+              <w:t xml:space="preserve"> to Joan</w:t>
             </w:r>
           </w:p>
         </w:tc>
@@ -2187,8 +2196,6 @@
               </w:rPr>
               <w:t>1.5</w:t>
             </w:r>
-            <w:bookmarkStart w:id="0" w:name="_GoBack"/>
-            <w:bookmarkEnd w:id="0"/>
           </w:p>
         </w:tc>
         <w:tc>
@@ -2397,7 +2404,7 @@
                       <w:lang w:val="de-AT" w:eastAsia="de-AT"/>
                     </w:rPr>
                     <w:drawing>
-                      <wp:inline distT="0" distB="0" distL="0" distR="0" wp14:anchorId="148FDF5F" wp14:editId="6E78F96E">
+                      <wp:inline distT="0" distB="0" distL="0" distR="0" wp14:anchorId="440882B0" wp14:editId="158A7EB8">
                         <wp:extent cx="835025" cy="294005"/>
                         <wp:effectExtent l="19050" t="0" r="3175" b="0"/>
                         <wp:docPr id="15" name="Bilde 5"/>
@@ -2584,7 +2591,21 @@
                     <w:rPr>
                       <w:rFonts w:cs="Arial"/>
                     </w:rPr>
-                    <w:t xml:space="preserve"> — You must attribute the work in the manner specified by the author or licensor (but not in any way that suggests that they endorse you or your use of the work). </w:t>
+                    <w:t xml:space="preserve"> — </w:t>
+                  </w:r>
+                  <w:proofErr w:type="gramStart"/>
+                  <w:r>
+                    <w:rPr>
+                      <w:rFonts w:cs="Arial"/>
+                    </w:rPr>
+                    <w:t>You</w:t>
+                  </w:r>
+                  <w:proofErr w:type="gramEnd"/>
+                  <w:r>
+                    <w:rPr>
+                      <w:rFonts w:cs="Arial"/>
+                    </w:rPr>
+                    <w:t xml:space="preserve"> must attribute the work in the manner specified by the author or licensor (but not in any way that suggests that they endorse you or your use of the work). </w:t>
                   </w:r>
                 </w:p>
               </w:txbxContent>
@@ -2829,7 +2850,21 @@
         <w:rPr>
           <w:lang w:eastAsia="x-none"/>
         </w:rPr>
-        <w:t>Ana Chiritescu (IBX/Cap Gemini)</w:t>
+        <w:t xml:space="preserve">Ana </w:t>
+      </w:r>
+      <w:proofErr w:type="spellStart"/>
+      <w:r>
+        <w:rPr>
+          <w:lang w:eastAsia="x-none"/>
+        </w:rPr>
+        <w:t>Chiritescu</w:t>
+      </w:r>
+      <w:proofErr w:type="spellEnd"/>
+      <w:r>
+        <w:rPr>
+          <w:lang w:eastAsia="x-none"/>
+        </w:rPr>
+        <w:t xml:space="preserve"> (IBX/Cap Gemini)</w:t>
       </w:r>
     </w:p>
     <w:p>
@@ -2842,7 +2877,21 @@
         <w:rPr>
           <w:lang w:val="de-AT" w:eastAsia="x-none"/>
         </w:rPr>
-        <w:t>Jakob Frohnwieser (BRZ)</w:t>
+        <w:t xml:space="preserve">Jakob </w:t>
+      </w:r>
+      <w:proofErr w:type="spellStart"/>
+      <w:r>
+        <w:rPr>
+          <w:lang w:val="de-AT" w:eastAsia="x-none"/>
+        </w:rPr>
+        <w:t>Frohnwieser</w:t>
+      </w:r>
+      <w:proofErr w:type="spellEnd"/>
+      <w:r>
+        <w:rPr>
+          <w:lang w:val="de-AT" w:eastAsia="x-none"/>
+        </w:rPr>
+        <w:t xml:space="preserve"> (BRZ)</w:t>
       </w:r>
     </w:p>
     <w:p>
@@ -2855,20 +2904,56 @@
         <w:rPr>
           <w:lang w:val="en-US" w:eastAsia="x-none"/>
         </w:rPr>
-        <w:t>Joan Farfan (alfa1lab)</w:t>
-      </w:r>
-    </w:p>
-    <w:p>
-      <w:pPr>
+        <w:t xml:space="preserve">Joan </w:t>
+      </w:r>
+      <w:proofErr w:type="spellStart"/>
+      <w:r>
         <w:rPr>
           <w:lang w:val="en-US" w:eastAsia="x-none"/>
         </w:rPr>
-      </w:pPr>
+        <w:t>Farfan</w:t>
+      </w:r>
+      <w:proofErr w:type="spellEnd"/>
       <w:r>
         <w:rPr>
           <w:lang w:val="en-US" w:eastAsia="x-none"/>
         </w:rPr>
-        <w:t>Alexandru Pislaru (Cap Gemini)</w:t>
+        <w:t xml:space="preserve"> (alfa1lab)</w:t>
+      </w:r>
+    </w:p>
+    <w:p>
+      <w:pPr>
+        <w:rPr>
+          <w:lang w:val="en-US" w:eastAsia="x-none"/>
+        </w:rPr>
+      </w:pPr>
+      <w:proofErr w:type="spellStart"/>
+      <w:r>
+        <w:rPr>
+          <w:lang w:val="en-US" w:eastAsia="x-none"/>
+        </w:rPr>
+        <w:t>Alexandru</w:t>
+      </w:r>
+      <w:proofErr w:type="spellEnd"/>
+      <w:r>
+        <w:rPr>
+          <w:lang w:val="en-US" w:eastAsia="x-none"/>
+        </w:rPr>
+        <w:t xml:space="preserve"> </w:t>
+      </w:r>
+      <w:proofErr w:type="spellStart"/>
+      <w:r>
+        <w:rPr>
+          <w:lang w:val="en-US" w:eastAsia="x-none"/>
+        </w:rPr>
+        <w:t>Pislaru</w:t>
+      </w:r>
+      <w:proofErr w:type="spellEnd"/>
+      <w:r>
+        <w:rPr>
+          <w:lang w:val="en-US" w:eastAsia="x-none"/>
+        </w:rPr>
+        <w:t xml:space="preserve"> (Cap Gemini)</w:t>
       </w:r>
     </w:p>
     <w:p>
@@ -2946,7 +3031,7 @@
       <w:r>
         <w:fldChar w:fldCharType="separate"/>
       </w:r>
-      <w:hyperlink w:anchor="_Toc321125768" w:history="1">
+      <w:hyperlink w:anchor="_Toc321126602" w:history="1">
         <w:r>
           <w:rPr>
             <w:rStyle w:val="Hyperlink"/>
@@ -2985,7 +3070,7 @@
           <w:rPr>
             <w:webHidden/>
           </w:rPr>
-          <w:instrText xml:space="preserve"> PAGEREF _Toc321125768 \h </w:instrText>
+          <w:instrText xml:space="preserve"> PAGEREF _Toc321126602 \h </w:instrText>
         </w:r>
         <w:r>
           <w:rPr>
@@ -3022,7 +3107,7 @@
           <w:lang w:val="de-AT" w:eastAsia="de-AT"/>
         </w:rPr>
       </w:pPr>
-      <w:hyperlink w:anchor="_Toc321125769" w:history="1">
+      <w:hyperlink w:anchor="_Toc321126603" w:history="1">
         <w:r>
           <w:rPr>
             <w:rStyle w:val="Hyperlink"/>
@@ -3062,7 +3147,7 @@
           <w:rPr>
             <w:webHidden/>
           </w:rPr>
-          <w:instrText xml:space="preserve"> PAGEREF _Toc321125769 \h </w:instrText>
+          <w:instrText xml:space="preserve"> PAGEREF _Toc321126603 \h </w:instrText>
         </w:r>
         <w:r>
           <w:rPr>
@@ -3099,7 +3184,7 @@
           <w:lang w:val="de-AT" w:eastAsia="de-AT"/>
         </w:rPr>
       </w:pPr>
-      <w:hyperlink w:anchor="_Toc321125770" w:history="1">
+      <w:hyperlink w:anchor="_Toc321126604" w:history="1">
         <w:r>
           <w:rPr>
             <w:rStyle w:val="Hyperlink"/>
@@ -3139,7 +3224,7 @@
           <w:rPr>
             <w:webHidden/>
           </w:rPr>
-          <w:instrText xml:space="preserve"> PAGEREF _Toc321125770 \h </w:instrText>
+          <w:instrText xml:space="preserve"> PAGEREF _Toc321126604 \h </w:instrText>
         </w:r>
         <w:r>
           <w:rPr>
@@ -3177,7 +3262,7 @@
           <w:lang w:val="de-AT" w:eastAsia="de-AT" w:bidi="ar-SA"/>
         </w:rPr>
       </w:pPr>
-      <w:hyperlink w:anchor="_Toc321125771" w:history="1">
+      <w:hyperlink w:anchor="_Toc321126605" w:history="1">
         <w:r>
           <w:rPr>
             <w:rStyle w:val="Hyperlink"/>
@@ -3216,7 +3301,7 @@
           <w:rPr>
             <w:webHidden/>
           </w:rPr>
-          <w:instrText xml:space="preserve"> PAGEREF _Toc321125771 \h </w:instrText>
+          <w:instrText xml:space="preserve"> PAGEREF _Toc321126605 \h </w:instrText>
         </w:r>
         <w:r>
           <w:rPr>
@@ -3253,7 +3338,7 @@
           <w:lang w:val="de-AT" w:eastAsia="de-AT"/>
         </w:rPr>
       </w:pPr>
-      <w:hyperlink w:anchor="_Toc321125772" w:history="1">
+      <w:hyperlink w:anchor="_Toc321126606" w:history="1">
         <w:r>
           <w:rPr>
             <w:rStyle w:val="Hyperlink"/>
@@ -3293,7 +3378,7 @@
           <w:rPr>
             <w:webHidden/>
           </w:rPr>
-          <w:instrText xml:space="preserve"> PAGEREF _Toc321125772 \h </w:instrText>
+          <w:instrText xml:space="preserve"> PAGEREF _Toc321126606 \h </w:instrText>
         </w:r>
         <w:r>
           <w:rPr>
@@ -3330,7 +3415,7 @@
           <w:lang w:val="de-AT" w:eastAsia="de-AT"/>
         </w:rPr>
       </w:pPr>
-      <w:hyperlink w:anchor="_Toc321125773" w:history="1">
+      <w:hyperlink w:anchor="_Toc321126607" w:history="1">
         <w:r>
           <w:rPr>
             <w:rStyle w:val="Hyperlink"/>
@@ -3370,7 +3455,7 @@
           <w:rPr>
             <w:webHidden/>
           </w:rPr>
-          <w:instrText xml:space="preserve"> PAGEREF _Toc321125773 \h </w:instrText>
+          <w:instrText xml:space="preserve"> PAGEREF _Toc321126607 \h </w:instrText>
         </w:r>
         <w:r>
           <w:rPr>
@@ -3407,7 +3492,7 @@
           <w:lang w:val="de-AT" w:eastAsia="de-AT"/>
         </w:rPr>
       </w:pPr>
-      <w:hyperlink w:anchor="_Toc321125774" w:history="1">
+      <w:hyperlink w:anchor="_Toc321126608" w:history="1">
         <w:r>
           <w:rPr>
             <w:rStyle w:val="Hyperlink"/>
@@ -3447,7 +3532,7 @@
           <w:rPr>
             <w:webHidden/>
           </w:rPr>
-          <w:instrText xml:space="preserve"> PAGEREF _Toc321125774 \h </w:instrText>
+          <w:instrText xml:space="preserve"> PAGEREF _Toc321126608 \h </w:instrText>
         </w:r>
         <w:r>
           <w:rPr>
@@ -3484,7 +3569,7 @@
           <w:lang w:val="de-AT" w:eastAsia="de-AT"/>
         </w:rPr>
       </w:pPr>
-      <w:hyperlink w:anchor="_Toc321125775" w:history="1">
+      <w:hyperlink w:anchor="_Toc321126609" w:history="1">
         <w:r>
           <w:rPr>
             <w:rStyle w:val="Hyperlink"/>
@@ -3524,7 +3609,7 @@
           <w:rPr>
             <w:webHidden/>
           </w:rPr>
-          <w:instrText xml:space="preserve"> PAGEREF _Toc321125775 \h </w:instrText>
+          <w:instrText xml:space="preserve"> PAGEREF _Toc321126609 \h </w:instrText>
         </w:r>
         <w:r>
           <w:rPr>
@@ -3561,7 +3646,7 @@
           <w:lang w:val="de-AT" w:eastAsia="de-AT"/>
         </w:rPr>
       </w:pPr>
-      <w:hyperlink w:anchor="_Toc321125776" w:history="1">
+      <w:hyperlink w:anchor="_Toc321126610" w:history="1">
         <w:r>
           <w:rPr>
             <w:rStyle w:val="Hyperlink"/>
@@ -3601,7 +3686,7 @@
           <w:rPr>
             <w:webHidden/>
           </w:rPr>
-          <w:instrText xml:space="preserve"> PAGEREF _Toc321125776 \h </w:instrText>
+          <w:instrText xml:space="preserve"> PAGEREF _Toc321126610 \h </w:instrText>
         </w:r>
         <w:r>
           <w:rPr>
@@ -3638,7 +3723,7 @@
           <w:lang w:val="de-AT" w:eastAsia="de-AT"/>
         </w:rPr>
       </w:pPr>
-      <w:hyperlink w:anchor="_Toc321125777" w:history="1">
+      <w:hyperlink w:anchor="_Toc321126611" w:history="1">
         <w:r>
           <w:rPr>
             <w:rStyle w:val="Hyperlink"/>
@@ -3678,7 +3763,7 @@
           <w:rPr>
             <w:webHidden/>
           </w:rPr>
-          <w:instrText xml:space="preserve"> PAGEREF _Toc321125777 \h </w:instrText>
+          <w:instrText xml:space="preserve"> PAGEREF _Toc321126611 \h </w:instrText>
         </w:r>
         <w:r>
           <w:rPr>
@@ -3716,7 +3801,7 @@
           <w:lang w:val="de-AT" w:eastAsia="de-AT" w:bidi="ar-SA"/>
         </w:rPr>
       </w:pPr>
-      <w:hyperlink w:anchor="_Toc321125778" w:history="1">
+      <w:hyperlink w:anchor="_Toc321126612" w:history="1">
         <w:r>
           <w:rPr>
             <w:rStyle w:val="Hyperlink"/>
@@ -3755,7 +3840,7 @@
           <w:rPr>
             <w:webHidden/>
           </w:rPr>
-          <w:instrText xml:space="preserve"> PAGEREF _Toc321125778 \h </w:instrText>
+          <w:instrText xml:space="preserve"> PAGEREF _Toc321126612 \h </w:instrText>
         </w:r>
         <w:r>
           <w:rPr>
@@ -3792,7 +3877,7 @@
           <w:lang w:val="de-AT" w:eastAsia="de-AT"/>
         </w:rPr>
       </w:pPr>
-      <w:hyperlink w:anchor="_Toc321125779" w:history="1">
+      <w:hyperlink w:anchor="_Toc321126613" w:history="1">
         <w:r>
           <w:rPr>
             <w:rStyle w:val="Hyperlink"/>
@@ -3832,7 +3917,7 @@
           <w:rPr>
             <w:webHidden/>
           </w:rPr>
-          <w:instrText xml:space="preserve"> PAGEREF _Toc321125779 \h </w:instrText>
+          <w:instrText xml:space="preserve"> PAGEREF _Toc321126613 \h </w:instrText>
         </w:r>
         <w:r>
           <w:rPr>
@@ -3870,7 +3955,7 @@
           <w:lang w:val="de-AT" w:eastAsia="de-AT" w:bidi="ar-SA"/>
         </w:rPr>
       </w:pPr>
-      <w:hyperlink w:anchor="_Toc321125780" w:history="1">
+      <w:hyperlink w:anchor="_Toc321126614" w:history="1">
         <w:r>
           <w:rPr>
             <w:rStyle w:val="Hyperlink"/>
@@ -3909,7 +3994,7 @@
           <w:rPr>
             <w:webHidden/>
           </w:rPr>
-          <w:instrText xml:space="preserve"> PAGEREF _Toc321125780 \h </w:instrText>
+          <w:instrText xml:space="preserve"> PAGEREF _Toc321126614 \h </w:instrText>
         </w:r>
         <w:r>
           <w:rPr>
@@ -3946,7 +4031,7 @@
           <w:lang w:val="de-AT" w:eastAsia="de-AT"/>
         </w:rPr>
       </w:pPr>
-      <w:hyperlink w:anchor="_Toc321125781" w:history="1">
+      <w:hyperlink w:anchor="_Toc321126615" w:history="1">
         <w:r>
           <w:rPr>
             <w:rStyle w:val="Hyperlink"/>
@@ -3986,7 +4071,7 @@
           <w:rPr>
             <w:webHidden/>
           </w:rPr>
-          <w:instrText xml:space="preserve"> PAGEREF _Toc321125781 \h </w:instrText>
+          <w:instrText xml:space="preserve"> PAGEREF _Toc321126615 \h </w:instrText>
         </w:r>
         <w:r>
           <w:rPr>
@@ -4004,6 +4089,83 @@
             <w:webHidden/>
           </w:rPr>
           <w:t>9</w:t>
+        </w:r>
+        <w:r>
+          <w:rPr>
+            <w:webHidden/>
+          </w:rPr>
+          <w:fldChar w:fldCharType="end"/>
+        </w:r>
+      </w:hyperlink>
+    </w:p>
+    <w:p>
+      <w:pPr>
+        <w:pStyle w:val="Verzeichnis2"/>
+        <w:rPr>
+          <w:rFonts w:asciiTheme="minorHAnsi" w:eastAsiaTheme="minorEastAsia" w:hAnsiTheme="minorHAnsi" w:cstheme="minorBidi"/>
+          <w:sz w:val="22"/>
+          <w:szCs w:val="22"/>
+          <w:lang w:val="de-AT" w:eastAsia="de-AT"/>
+        </w:rPr>
+      </w:pPr>
+      <w:hyperlink w:anchor="_Toc321126616" w:history="1">
+        <w:r>
+          <w:rPr>
+            <w:rStyle w:val="Hyperlink"/>
+            <w:lang w:bidi="ne-NP"/>
+          </w:rPr>
+          <w:t>4.2</w:t>
+        </w:r>
+        <w:r>
+          <w:rPr>
+            <w:rFonts w:asciiTheme="minorHAnsi" w:eastAsiaTheme="minorEastAsia" w:hAnsiTheme="minorHAnsi" w:cstheme="minorBidi"/>
+            <w:sz w:val="22"/>
+            <w:szCs w:val="22"/>
+            <w:lang w:val="de-AT" w:eastAsia="de-AT"/>
+          </w:rPr>
+          <w:tab/>
+        </w:r>
+        <w:r>
+          <w:rPr>
+            <w:rStyle w:val="Hyperlink"/>
+            <w:lang w:bidi="ne-NP"/>
+          </w:rPr>
+          <w:t>Configuration files</w:t>
+        </w:r>
+        <w:r>
+          <w:rPr>
+            <w:webHidden/>
+          </w:rPr>
+          <w:tab/>
+        </w:r>
+        <w:r>
+          <w:rPr>
+            <w:webHidden/>
+          </w:rPr>
+          <w:fldChar w:fldCharType="begin"/>
+        </w:r>
+        <w:r>
+          <w:rPr>
+            <w:webHidden/>
+          </w:rPr>
+          <w:instrText xml:space="preserve"> PAGEREF _Toc321126616 \h </w:instrText>
+        </w:r>
+        <w:r>
+          <w:rPr>
+            <w:webHidden/>
+          </w:rPr>
+        </w:r>
+        <w:r>
+          <w:rPr>
+            <w:webHidden/>
+          </w:rPr>
+          <w:fldChar w:fldCharType="separate"/>
+        </w:r>
+        <w:r>
+          <w:rPr>
+            <w:webHidden/>
+          </w:rPr>
+          <w:t>10</w:t>
         </w:r>
         <w:r>
           <w:rPr>
@@ -4024,7 +4186,7 @@
           <w:lang w:val="de-AT" w:eastAsia="de-AT" w:bidi="ar-SA"/>
         </w:rPr>
       </w:pPr>
-      <w:hyperlink w:anchor="_Toc321125782" w:history="1">
+      <w:hyperlink w:anchor="_Toc321126617" w:history="1">
         <w:r>
           <w:rPr>
             <w:rStyle w:val="Hyperlink"/>
@@ -4063,7 +4225,7 @@
           <w:rPr>
             <w:webHidden/>
           </w:rPr>
-          <w:instrText xml:space="preserve"> PAGEREF _Toc321125782 \h </w:instrText>
+          <w:instrText xml:space="preserve"> PAGEREF _Toc321126617 \h </w:instrText>
         </w:r>
         <w:r>
           <w:rPr>
@@ -4080,7 +4242,7 @@
           <w:rPr>
             <w:webHidden/>
           </w:rPr>
-          <w:t>9</w:t>
+          <w:t>10</w:t>
         </w:r>
         <w:r>
           <w:rPr>
@@ -4100,7 +4262,7 @@
           <w:lang w:val="de-AT" w:eastAsia="de-AT"/>
         </w:rPr>
       </w:pPr>
-      <w:hyperlink w:anchor="_Toc321125783" w:history="1">
+      <w:hyperlink w:anchor="_Toc321126618" w:history="1">
         <w:r>
           <w:rPr>
             <w:rStyle w:val="Hyperlink"/>
@@ -4140,7 +4302,7 @@
           <w:rPr>
             <w:webHidden/>
           </w:rPr>
-          <w:instrText xml:space="preserve"> PAGEREF _Toc321125783 \h </w:instrText>
+          <w:instrText xml:space="preserve"> PAGEREF _Toc321126618 \h </w:instrText>
         </w:r>
         <w:r>
           <w:rPr>
@@ -4157,7 +4319,7 @@
           <w:rPr>
             <w:webHidden/>
           </w:rPr>
-          <w:t>9</w:t>
+          <w:t>10</w:t>
         </w:r>
         <w:r>
           <w:rPr>
@@ -4194,7 +4356,7 @@
         </w:rPr>
         <w:br w:type="page"/>
       </w:r>
-      <w:bookmarkStart w:id="5" w:name="_Toc321125768"/>
+      <w:bookmarkStart w:id="5" w:name="_Toc321126602"/>
       <w:r>
         <w:rPr>
           <w:lang w:bidi="ne-NP"/>
@@ -4207,7 +4369,7 @@
       <w:pPr>
         <w:pStyle w:val="berschrift2"/>
       </w:pPr>
-      <w:bookmarkStart w:id="6" w:name="_Toc321125769"/>
+      <w:bookmarkStart w:id="6" w:name="_Toc321126603"/>
       <w:r>
         <w:t>Objective and Scope</w:t>
       </w:r>
@@ -4255,14 +4417,30 @@
         </w:rPr>
       </w:pPr>
       <w:r>
-        <w:t>It was reported that the project setup works for Eclipse, Netbeans and IntelliJ Idea.</w:t>
+        <w:t xml:space="preserve">It was reported that the project setup works for Eclipse, </w:t>
+      </w:r>
+      <w:proofErr w:type="spellStart"/>
+      <w:r>
+        <w:t>Netbeans</w:t>
+      </w:r>
+      <w:proofErr w:type="spellEnd"/>
+      <w:r>
+        <w:t xml:space="preserve"> and </w:t>
+      </w:r>
+      <w:proofErr w:type="spellStart"/>
+      <w:r>
+        <w:t>IntelliJ</w:t>
+      </w:r>
+      <w:proofErr w:type="spellEnd"/>
+      <w:r>
+        <w:t xml:space="preserve"> Idea.</w:t>
       </w:r>
     </w:p>
     <w:p>
       <w:pPr>
         <w:pStyle w:val="berschrift2"/>
       </w:pPr>
-      <w:bookmarkStart w:id="7" w:name="_Toc321125770"/>
+      <w:bookmarkStart w:id="7" w:name="_Toc321126604"/>
       <w:r>
         <w:t>Audience</w:t>
       </w:r>
@@ -4486,7 +4664,7 @@
         <w:pStyle w:val="berschrift1"/>
       </w:pPr>
       <w:bookmarkStart w:id="8" w:name="_Toc317440512"/>
-      <w:bookmarkStart w:id="9" w:name="_Toc321125771"/>
+      <w:bookmarkStart w:id="9" w:name="_Toc321126605"/>
       <w:r>
         <w:t>Software components</w:t>
       </w:r>
@@ -4736,7 +4914,7 @@
         <w:pStyle w:val="berschrift2"/>
       </w:pPr>
       <w:bookmarkStart w:id="10" w:name="_Toc317440513"/>
-      <w:bookmarkStart w:id="11" w:name="_Toc321125772"/>
+      <w:bookmarkStart w:id="11" w:name="_Toc321126606"/>
       <w:r>
         <w:t>Prerequisites</w:t>
       </w:r>
@@ -4847,7 +5025,21 @@
         <w:rPr>
           <w:lang w:eastAsia="x-none"/>
         </w:rPr>
-        <w:t xml:space="preserve"> Either use the command line client (svn co </w:t>
+        <w:t xml:space="preserve"> Either use the command line client (</w:t>
+      </w:r>
+      <w:proofErr w:type="spellStart"/>
+      <w:r>
+        <w:rPr>
+          <w:lang w:eastAsia="x-none"/>
+        </w:rPr>
+        <w:t>svn</w:t>
+      </w:r>
+      <w:proofErr w:type="spellEnd"/>
+      <w:r>
+        <w:rPr>
+          <w:lang w:eastAsia="x-none"/>
+        </w:rPr>
+        <w:t xml:space="preserve"> co </w:t>
       </w:r>
       <w:hyperlink r:id="rId15" w:history="1">
         <w:r>
@@ -4934,7 +5126,7 @@
         <w:pStyle w:val="berschrift2"/>
       </w:pPr>
       <w:bookmarkStart w:id="12" w:name="_Toc317440514"/>
-      <w:bookmarkStart w:id="13" w:name="_Toc321125773"/>
+      <w:bookmarkStart w:id="13" w:name="_Toc321126607"/>
       <w:r>
         <w:t>Sun JDK</w:t>
       </w:r>
@@ -5075,7 +5267,21 @@
         <w:rPr>
           <w:lang w:eastAsia="x-none"/>
         </w:rPr>
-        <w:t>\jre\lib\endorsed)</w:t>
+        <w:t>\</w:t>
+      </w:r>
+      <w:proofErr w:type="spellStart"/>
+      <w:r>
+        <w:rPr>
+          <w:lang w:eastAsia="x-none"/>
+        </w:rPr>
+        <w:t>jre</w:t>
+      </w:r>
+      <w:proofErr w:type="spellEnd"/>
+      <w:r>
+        <w:rPr>
+          <w:lang w:eastAsia="x-none"/>
+        </w:rPr>
+        <w:t>\lib\endorsed)</w:t>
       </w:r>
     </w:p>
     <w:p>
@@ -5135,7 +5341,7 @@
         <w:pStyle w:val="berschrift2"/>
       </w:pPr>
       <w:bookmarkStart w:id="14" w:name="_Toc317440515"/>
-      <w:bookmarkStart w:id="15" w:name="_Toc321125774"/>
+      <w:bookmarkStart w:id="15" w:name="_Toc321126608"/>
       <w:r>
         <w:t>Eclipse 3.6/3.7</w:t>
       </w:r>
@@ -5313,12 +5519,22 @@
       <w:r>
         <w:t xml:space="preserve"> for Subversion 1.7.x</w:t>
       </w:r>
+      <w:proofErr w:type="gramStart"/>
       <w:r>
         <w:t>)</w:t>
       </w:r>
+      <w:proofErr w:type="gramEnd"/>
       <w:r>
         <w:br/>
-        <w:t xml:space="preserve">When using 64 bit Java you may be presented with an obscure error message. This can be resolved by locally installing a native 64 Bit SVN command client like SlikSVN: </w:t>
+        <w:t xml:space="preserve">When using 64 bit Java you may be presented with an obscure error message. This can be resolved by locally installing a native 64 Bit SVN command client like </w:t>
+      </w:r>
+      <w:proofErr w:type="spellStart"/>
+      <w:r>
+        <w:t>SlikSVN</w:t>
+      </w:r>
+      <w:proofErr w:type="spellEnd"/>
+      <w:r>
+        <w:t xml:space="preserve">: </w:t>
       </w:r>
       <w:hyperlink r:id="rId24" w:history="1">
         <w:r>
@@ -5465,7 +5681,7 @@
           <w:lang w:val="de-AT" w:eastAsia="de-AT"/>
         </w:rPr>
         <w:drawing>
-          <wp:inline distT="0" distB="0" distL="0" distR="0" wp14:anchorId="4F27894A" wp14:editId="3ACABD37">
+          <wp:inline distT="0" distB="0" distL="0" distR="0" wp14:anchorId="575604CF" wp14:editId="1A03616D">
             <wp:extent cx="4397375" cy="2138680"/>
             <wp:effectExtent l="0" t="0" r="0" b="0"/>
             <wp:docPr id="12" name="Grafik 12"/>
@@ -5544,7 +5760,7 @@
           <w:lang w:val="de-AT" w:eastAsia="de-AT"/>
         </w:rPr>
         <w:drawing>
-          <wp:inline distT="0" distB="0" distL="0" distR="0" wp14:anchorId="0EC9BEF3" wp14:editId="6CAF2D31">
+          <wp:inline distT="0" distB="0" distL="0" distR="0" wp14:anchorId="0EBD5F7A" wp14:editId="12048CBC">
             <wp:extent cx="3768725" cy="2552065"/>
             <wp:effectExtent l="0" t="0" r="0" b="0"/>
             <wp:docPr id="11" name="Grafik 11"/>
@@ -5595,7 +5811,13 @@
     </w:p>
     <w:p>
       <w:r>
-        <w:t>Now import the following projects – that are required by all projects - from the SVN directory:</w:t>
+        <w:t xml:space="preserve">Now import the following projects – that are required by </w:t>
+      </w:r>
+      <w:r>
+        <w:t>most</w:t>
+      </w:r>
+      <w:r>
+        <w:t xml:space="preserve"> projects - from the SVN directory:</w:t>
       </w:r>
     </w:p>
     <w:p>
@@ -5614,8 +5836,13 @@
         <w:t>/</w:t>
       </w:r>
       <w:r>
-        <w:t>commons-busdox</w:t>
-      </w:r>
+        <w:t>commons-</w:t>
+      </w:r>
+      <w:proofErr w:type="spellStart"/>
+      <w:r>
+        <w:t>busdox</w:t>
+      </w:r>
+      <w:proofErr w:type="spellEnd"/>
     </w:p>
     <w:p>
       <w:pPr>
@@ -5627,8 +5854,13 @@
         <w:contextualSpacing/>
       </w:pPr>
       <w:r>
-        <w:t>java/commons-peppol</w:t>
-      </w:r>
+        <w:t>java/commons-</w:t>
+      </w:r>
+      <w:proofErr w:type="spellStart"/>
+      <w:r>
+        <w:t>peppol</w:t>
+      </w:r>
+      <w:proofErr w:type="spellEnd"/>
     </w:p>
     <w:p>
       <w:pPr>
@@ -5750,6 +5982,11 @@
     </w:p>
     <w:p>
       <w:pPr>
+        <w:pStyle w:val="Listenabsatz"/>
+        <w:numPr>
+          <w:ilvl w:val="0"/>
+          <w:numId w:val="18"/>
+        </w:numPr>
         <w:rPr>
           <w:lang w:val="en-US" w:eastAsia="x-none"/>
         </w:rPr>
@@ -5766,6 +6003,11 @@
     </w:p>
     <w:p>
       <w:pPr>
+        <w:pStyle w:val="Listenabsatz"/>
+        <w:numPr>
+          <w:ilvl w:val="0"/>
+          <w:numId w:val="18"/>
+        </w:numPr>
         <w:rPr>
           <w:lang w:val="en-US" w:eastAsia="x-none"/>
         </w:rPr>
@@ -5828,7 +6070,7 @@
           <w:lang w:val="de-AT" w:eastAsia="de-AT"/>
         </w:rPr>
         <w:drawing>
-          <wp:inline distT="0" distB="0" distL="0" distR="0" wp14:anchorId="1765A47E" wp14:editId="31643AA2">
+          <wp:inline distT="0" distB="0" distL="0" distR="0" wp14:anchorId="5397D1BA" wp14:editId="0255A6B7">
             <wp:extent cx="6114415" cy="1423035"/>
             <wp:effectExtent l="0" t="0" r="0" b="0"/>
             <wp:docPr id="10" name="Grafik 10"/>
@@ -5925,7 +6167,21 @@
         <w:rPr>
           <w:lang w:eastAsia="x-none"/>
         </w:rPr>
-        <w:t>If you have the issue that projects are not compiling after import (especially “commons-busdox” is a candidate), try calling “Run as” “Maven generate-sources” to create all generated source files. This seems to be necessary due to a bug in m2eclipse that won’t execute these actions automatically upon project import.</w:t>
+        <w:t>If you have the issue that projects are not compiling after import (especially “commons-</w:t>
+      </w:r>
+      <w:proofErr w:type="spellStart"/>
+      <w:r>
+        <w:rPr>
+          <w:lang w:eastAsia="x-none"/>
+        </w:rPr>
+        <w:t>busdox</w:t>
+      </w:r>
+      <w:proofErr w:type="spellEnd"/>
+      <w:r>
+        <w:rPr>
+          <w:lang w:eastAsia="x-none"/>
+        </w:rPr>
+        <w:t>” is a candidate), try calling “Run as” “Maven generate-sources” to create all generated source files. This seems to be necessary due to a bug in m2eclipse that won’t execute these actions automatically upon project import.</w:t>
       </w:r>
     </w:p>
     <w:p>
@@ -5933,7 +6189,7 @@
         <w:pStyle w:val="berschrift2"/>
       </w:pPr>
       <w:bookmarkStart w:id="19" w:name="_Toc317440519"/>
-      <w:bookmarkStart w:id="20" w:name="_Toc321125775"/>
+      <w:bookmarkStart w:id="20" w:name="_Toc321126609"/>
       <w:r>
         <w:t>Apache Maven 3.x</w:t>
       </w:r>
@@ -5977,20 +6233,48 @@
         <w:rPr>
           <w:lang w:eastAsia="x-none"/>
         </w:rPr>
-        <w:t xml:space="preserve"> and unzip the file to a common directory. Set the environment variable “M2_HOME” to the unzipped directory (the directory that includes the “bin” directory). Extend the environment variable “PATH” to contain “%M2_HOME%/bin”. Use the correct separator to append this item to the existing PATH (“;” on Windows and “:” on Unix).</w:t>
-      </w:r>
-    </w:p>
-    <w:p>
-      <w:pPr>
-        <w:rPr>
-          <w:lang w:eastAsia="x-none"/>
-        </w:rPr>
-      </w:pPr>
-      <w:r>
-        <w:rPr>
-          <w:lang w:eastAsia="x-none"/>
-        </w:rPr>
-        <w:t>After setting up Maven open a command line and type “mvn –v”. The output should look similar to the following screen:</w:t>
+        <w:t xml:space="preserve"> and unzip the file to a common directory. Set the environment variable “M2_HOME” to the unzipped directory (the directory that includes the “bin” directory). Extend the environment variable “PATH” to contain “%M2_HOME%/bin”. Use the correct separator to append this item to the existing PATH (“;” on Windows and “:” on </w:t>
+      </w:r>
+      <w:proofErr w:type="gramStart"/>
+      <w:r>
+        <w:rPr>
+          <w:lang w:eastAsia="x-none"/>
+        </w:rPr>
+        <w:t>Unix</w:t>
+      </w:r>
+      <w:proofErr w:type="gramEnd"/>
+      <w:r>
+        <w:rPr>
+          <w:lang w:eastAsia="x-none"/>
+        </w:rPr>
+        <w:t>).</w:t>
+      </w:r>
+    </w:p>
+    <w:p>
+      <w:pPr>
+        <w:rPr>
+          <w:lang w:eastAsia="x-none"/>
+        </w:rPr>
+      </w:pPr>
+      <w:r>
+        <w:rPr>
+          <w:lang w:eastAsia="x-none"/>
+        </w:rPr>
+        <w:t>After setting up Maven open a command line and type “</w:t>
+      </w:r>
+      <w:proofErr w:type="spellStart"/>
+      <w:r>
+        <w:rPr>
+          <w:lang w:eastAsia="x-none"/>
+        </w:rPr>
+        <w:t>mvn</w:t>
+      </w:r>
+      <w:proofErr w:type="spellEnd"/>
+      <w:r>
+        <w:rPr>
+          <w:lang w:eastAsia="x-none"/>
+        </w:rPr>
+        <w:t xml:space="preserve"> –v”. The output should look similar to the following screen:</w:t>
       </w:r>
     </w:p>
     <w:p>
@@ -6005,7 +6289,7 @@
           <w:lang w:val="de-AT" w:eastAsia="de-AT"/>
         </w:rPr>
         <w:drawing>
-          <wp:inline distT="0" distB="0" distL="0" distR="0" wp14:anchorId="6D2A2FEA" wp14:editId="067D26C3">
+          <wp:inline distT="0" distB="0" distL="0" distR="0" wp14:anchorId="2AE95B4D" wp14:editId="556061E1">
             <wp:extent cx="5581650" cy="906145"/>
             <wp:effectExtent l="0" t="0" r="0" b="0"/>
             <wp:docPr id="4" name="Grafik 4"/>
@@ -6069,6 +6353,53 @@
     </w:p>
     <w:p>
       <w:pPr>
+        <w:pBdr>
+          <w:top w:val="single" w:sz="4" w:space="1" w:color="auto"/>
+          <w:left w:val="single" w:sz="4" w:space="4" w:color="auto"/>
+          <w:bottom w:val="single" w:sz="4" w:space="1" w:color="auto"/>
+          <w:right w:val="single" w:sz="4" w:space="4" w:color="auto"/>
+        </w:pBdr>
+        <w:rPr>
+          <w:lang w:eastAsia="x-none"/>
+        </w:rPr>
+      </w:pPr>
+      <w:r>
+        <w:rPr>
+          <w:lang w:eastAsia="x-none"/>
+        </w:rPr>
+        <w:t>Note: only use “</w:t>
+      </w:r>
+      <w:proofErr w:type="spellStart"/>
+      <w:r>
+        <w:rPr>
+          <w:lang w:eastAsia="x-none"/>
+        </w:rPr>
+        <w:t>mvn</w:t>
+      </w:r>
+      <w:proofErr w:type="spellEnd"/>
+      <w:r>
+        <w:rPr>
+          <w:lang w:eastAsia="x-none"/>
+        </w:rPr>
+        <w:t xml:space="preserve"> install” when building your projects, as “</w:t>
+      </w:r>
+      <w:proofErr w:type="spellStart"/>
+      <w:r>
+        <w:rPr>
+          <w:lang w:eastAsia="x-none"/>
+        </w:rPr>
+        <w:t>mvn</w:t>
+      </w:r>
+      <w:proofErr w:type="spellEnd"/>
+      <w:r>
+        <w:rPr>
+          <w:lang w:eastAsia="x-none"/>
+        </w:rPr>
+        <w:t xml:space="preserve"> deploy” tries to deploy to a phloc.com server, what can currently only be done by Philip!</w:t>
+      </w:r>
+    </w:p>
+    <w:p>
+      <w:pPr>
         <w:pStyle w:val="berschrift3"/>
       </w:pPr>
       <w:bookmarkStart w:id="21" w:name="_Toc317440520"/>
@@ -6093,7 +6424,63 @@
         <w:rPr>
           <w:lang w:eastAsia="x-none"/>
         </w:rPr>
-        <w:t>If you are using a Maven repository manager (like Sonatype Nexus, Apache Archiva or JFrog Artifactory) you may need to add the following repositories to the proxied ones (Please contact your Maven administrator for the details):</w:t>
+        <w:t xml:space="preserve">If you are using a Maven repository manager (like </w:t>
+      </w:r>
+      <w:proofErr w:type="spellStart"/>
+      <w:r>
+        <w:rPr>
+          <w:lang w:eastAsia="x-none"/>
+        </w:rPr>
+        <w:t>Sonatype</w:t>
+      </w:r>
+      <w:proofErr w:type="spellEnd"/>
+      <w:r>
+        <w:rPr>
+          <w:lang w:eastAsia="x-none"/>
+        </w:rPr>
+        <w:t xml:space="preserve"> Nexus, Apache </w:t>
+      </w:r>
+      <w:proofErr w:type="spellStart"/>
+      <w:r>
+        <w:rPr>
+          <w:lang w:eastAsia="x-none"/>
+        </w:rPr>
+        <w:t>Archiva</w:t>
+      </w:r>
+      <w:proofErr w:type="spellEnd"/>
+      <w:r>
+        <w:rPr>
+          <w:lang w:eastAsia="x-none"/>
+        </w:rPr>
+        <w:t xml:space="preserve"> or </w:t>
+      </w:r>
+      <w:proofErr w:type="spellStart"/>
+      <w:r>
+        <w:rPr>
+          <w:lang w:eastAsia="x-none"/>
+        </w:rPr>
+        <w:t>JFrog</w:t>
+      </w:r>
+      <w:proofErr w:type="spellEnd"/>
+      <w:r>
+        <w:rPr>
+          <w:lang w:eastAsia="x-none"/>
+        </w:rPr>
+        <w:t xml:space="preserve"> </w:t>
+      </w:r>
+      <w:proofErr w:type="spellStart"/>
+      <w:r>
+        <w:rPr>
+          <w:lang w:eastAsia="x-none"/>
+        </w:rPr>
+        <w:t>Artifactory</w:t>
+      </w:r>
+      <w:proofErr w:type="spellEnd"/>
+      <w:r>
+        <w:rPr>
+          <w:lang w:eastAsia="x-none"/>
+        </w:rPr>
+        <w:t>) you may need to add the following repositories to the proxied ones (Please contact your Maven administrator for the details):</w:t>
       </w:r>
     </w:p>
     <w:p>
@@ -6140,8 +6527,23 @@
         <w:rPr>
           <w:lang w:eastAsia="x-none"/>
         </w:rPr>
-        <w:t>In case you cannot modify your repository manager you can work around this issue by temporarily commenting the element “&lt;mirrorOf&gt;” in your local Maven 2 settings.xml (</w:t>
-      </w:r>
+        <w:t>In case you cannot modify your repository manager you can work around this issue by temporarily commenting the element “&lt;</w:t>
+      </w:r>
+      <w:proofErr w:type="spellStart"/>
+      <w:r>
+        <w:rPr>
+          <w:lang w:eastAsia="x-none"/>
+        </w:rPr>
+        <w:t>mirrorOf</w:t>
+      </w:r>
+      <w:proofErr w:type="spellEnd"/>
+      <w:r>
+        <w:rPr>
+          <w:lang w:eastAsia="x-none"/>
+        </w:rPr>
+        <w:t>&gt;” in your local Maven 2 settings.xml (</w:t>
+      </w:r>
+      <w:proofErr w:type="spellStart"/>
       <w:r>
         <w:rPr>
           <w:i/>
@@ -6149,6 +6551,7 @@
         </w:rPr>
         <w:t>userHome</w:t>
       </w:r>
+      <w:proofErr w:type="spellEnd"/>
       <w:r>
         <w:rPr>
           <w:lang w:eastAsia="x-none"/>
@@ -6161,7 +6564,7 @@
         <w:pStyle w:val="berschrift2"/>
       </w:pPr>
       <w:bookmarkStart w:id="22" w:name="_Toc317440521"/>
-      <w:bookmarkStart w:id="23" w:name="_Toc321125776"/>
+      <w:bookmarkStart w:id="23" w:name="_Toc321126610"/>
       <w:r>
         <w:t>Subversion</w:t>
       </w:r>
@@ -6208,12 +6611,14 @@
         </w:rPr>
         <w:t xml:space="preserve">A Win32 command line SVN client can be acquired from </w:t>
       </w:r>
+      <w:proofErr w:type="spellStart"/>
       <w:r>
         <w:rPr>
           <w:lang w:eastAsia="x-none"/>
         </w:rPr>
         <w:t>SlikSVN</w:t>
       </w:r>
+      <w:proofErr w:type="spellEnd"/>
       <w:r>
         <w:rPr>
           <w:lang w:eastAsia="x-none"/>
@@ -6259,7 +6664,7 @@
       <w:pPr>
         <w:pStyle w:val="berschrift2"/>
       </w:pPr>
-      <w:bookmarkStart w:id="24" w:name="_Toc321125777"/>
+      <w:bookmarkStart w:id="24" w:name="_Toc321126611"/>
       <w:r>
         <w:t>Portecle</w:t>
       </w:r>
@@ -6277,17 +6682,39 @@
         </w:rPr>
         <w:t xml:space="preserve">As PEPPOL makes heavy use of key stores and trust stores, using the standard JDK </w:t>
       </w:r>
+      <w:proofErr w:type="spellStart"/>
       <w:r>
         <w:rPr>
           <w:lang w:val="en-US" w:bidi="ne-NP"/>
         </w:rPr>
-        <w:t xml:space="preserve">commandline application </w:t>
-      </w:r>
+        <w:t>commandline</w:t>
+      </w:r>
+      <w:proofErr w:type="spellEnd"/>
       <w:r>
         <w:rPr>
           <w:lang w:val="en-US" w:bidi="ne-NP"/>
         </w:rPr>
-        <w:t xml:space="preserve">“keytool” may be unnecessarily complex. Instead the open source application Portecle can be used. It’s standalone tool which allows you to manage your Java key stores and trust stores in a graphical way. It can be downloaded from </w:t>
+        <w:t xml:space="preserve"> application </w:t>
+      </w:r>
+      <w:r>
+        <w:rPr>
+          <w:lang w:val="en-US" w:bidi="ne-NP"/>
+        </w:rPr>
+        <w:t>“</w:t>
+      </w:r>
+      <w:proofErr w:type="spellStart"/>
+      <w:r>
+        <w:rPr>
+          <w:lang w:val="en-US" w:bidi="ne-NP"/>
+        </w:rPr>
+        <w:t>keytool</w:t>
+      </w:r>
+      <w:proofErr w:type="spellEnd"/>
+      <w:r>
+        <w:rPr>
+          <w:lang w:val="en-US" w:bidi="ne-NP"/>
+        </w:rPr>
+        <w:t xml:space="preserve">” may be unnecessarily complex. Instead the open source application Portecle can be used. It’s standalone tool which allows you to manage your Java key stores and trust stores in a graphical way. It can be downloaded from </w:t>
       </w:r>
       <w:hyperlink r:id="rId36" w:history="1">
         <w:r>
@@ -6302,12 +6729,26 @@
         <w:rPr>
           <w:lang w:val="en-US" w:bidi="ne-NP"/>
         </w:rPr>
-        <w:t xml:space="preserve"> or directly started via Java WebStart.</w:t>
-      </w:r>
+        <w:t xml:space="preserve"> or directly started via Java </w:t>
+      </w:r>
+      <w:proofErr w:type="spellStart"/>
       <w:r>
         <w:rPr>
           <w:lang w:val="en-US" w:bidi="ne-NP"/>
         </w:rPr>
+        <w:t>WebStart</w:t>
+      </w:r>
+      <w:proofErr w:type="spellEnd"/>
+      <w:r>
+        <w:rPr>
+          <w:lang w:val="en-US" w:bidi="ne-NP"/>
+        </w:rPr>
+        <w:t>.</w:t>
+      </w:r>
+      <w:r>
+        <w:rPr>
+          <w:lang w:val="en-US" w:bidi="ne-NP"/>
+        </w:rPr>
         <w:t xml:space="preserve"> It works on all operating systems with a JRE installed.</w:t>
       </w:r>
     </w:p>
@@ -6316,7 +6757,7 @@
         <w:pStyle w:val="berschrift1"/>
       </w:pPr>
       <w:bookmarkStart w:id="25" w:name="_Toc317440522"/>
-      <w:bookmarkStart w:id="26" w:name="_Toc321125778"/>
+      <w:bookmarkStart w:id="26" w:name="_Toc321126612"/>
       <w:r>
         <w:t>Special cases</w:t>
       </w:r>
@@ -6328,7 +6769,7 @@
         <w:pStyle w:val="berschrift2"/>
       </w:pPr>
       <w:bookmarkStart w:id="27" w:name="_Toc317440523"/>
-      <w:bookmarkStart w:id="28" w:name="_Toc321125779"/>
+      <w:bookmarkStart w:id="28" w:name="_Toc321126613"/>
       <w:r>
         <w:t>Proxy server</w:t>
       </w:r>
@@ -6368,7 +6809,21 @@
         <w:rPr>
           <w:lang w:eastAsia="x-none"/>
         </w:rPr>
-        <w:t xml:space="preserve">For Maven update both your personal settings.xml (see </w:t>
+        <w:t xml:space="preserve">For Maven </w:t>
+      </w:r>
+      <w:proofErr w:type="gramStart"/>
+      <w:r>
+        <w:rPr>
+          <w:lang w:eastAsia="x-none"/>
+        </w:rPr>
+        <w:t>update</w:t>
+      </w:r>
+      <w:proofErr w:type="gramEnd"/>
+      <w:r>
+        <w:rPr>
+          <w:lang w:eastAsia="x-none"/>
+        </w:rPr>
+        <w:t xml:space="preserve"> both your personal settings.xml (see </w:t>
       </w:r>
       <w:hyperlink r:id="rId37" w:history="1">
         <w:r>
@@ -6383,7 +6838,35 @@
         <w:rPr>
           <w:lang w:eastAsia="x-none"/>
         </w:rPr>
-        <w:t xml:space="preserve"> for details) and - if this does not solve all issues (e.g. for the “busdox-types” project using the wsimport plugin) - pass the required parameters on the command line like this:</w:t>
+        <w:t xml:space="preserve"> for details) and - if this does not solve all issues (e.g. for the “</w:t>
+      </w:r>
+      <w:proofErr w:type="spellStart"/>
+      <w:r>
+        <w:rPr>
+          <w:lang w:eastAsia="x-none"/>
+        </w:rPr>
+        <w:t>busdox</w:t>
+      </w:r>
+      <w:proofErr w:type="spellEnd"/>
+      <w:r>
+        <w:rPr>
+          <w:lang w:eastAsia="x-none"/>
+        </w:rPr>
+        <w:t xml:space="preserve">-types” project using the </w:t>
+      </w:r>
+      <w:proofErr w:type="spellStart"/>
+      <w:r>
+        <w:rPr>
+          <w:lang w:eastAsia="x-none"/>
+        </w:rPr>
+        <w:t>wsimport</w:t>
+      </w:r>
+      <w:proofErr w:type="spellEnd"/>
+      <w:r>
+        <w:rPr>
+          <w:lang w:eastAsia="x-none"/>
+        </w:rPr>
+        <w:t xml:space="preserve"> plugin) - pass the required parameters on the command line like this:</w:t>
       </w:r>
     </w:p>
     <w:p>
@@ -6471,7 +6954,7 @@
         <w:pStyle w:val="berschrift1"/>
       </w:pPr>
       <w:bookmarkStart w:id="31" w:name="_Toc317440526"/>
-      <w:bookmarkStart w:id="32" w:name="_Toc321125780"/>
+      <w:bookmarkStart w:id="32" w:name="_Toc321126614"/>
       <w:r>
         <w:t>Default components</w:t>
       </w:r>
@@ -6483,7 +6966,7 @@
         <w:pStyle w:val="berschrift2"/>
       </w:pPr>
       <w:bookmarkStart w:id="33" w:name="_Toc317440527"/>
-      <w:bookmarkStart w:id="34" w:name="_Toc321125781"/>
+      <w:bookmarkStart w:id="34" w:name="_Toc321126615"/>
       <w:r>
         <w:t>Logging</w:t>
       </w:r>
@@ -6515,7 +6998,21 @@
         <w:rPr>
           <w:lang w:eastAsia="x-none"/>
         </w:rPr>
-        <w:t xml:space="preserve">) only. SLF4J is a logging façade comparable to Apache commons-logging but has less known issues and offers binding to Log4J and other logging frameworks. Don’t use commons-logging or java.util.logging in PEPPOL </w:t>
+        <w:t xml:space="preserve">) only. SLF4J is a logging façade comparable to Apache commons-logging but has less known issues and offers binding to Log4J and other logging frameworks. Don’t use commons-logging or </w:t>
+      </w:r>
+      <w:proofErr w:type="spellStart"/>
+      <w:r>
+        <w:rPr>
+          <w:lang w:eastAsia="x-none"/>
+        </w:rPr>
+        <w:t>java.util.logging</w:t>
+      </w:r>
+      <w:proofErr w:type="spellEnd"/>
+      <w:r>
+        <w:rPr>
+          <w:lang w:eastAsia="x-none"/>
+        </w:rPr>
+        <w:t xml:space="preserve"> in PEPPOL </w:t>
       </w:r>
       <w:r>
         <w:rPr>
@@ -6651,7 +7148,35 @@
         <w:rPr>
           <w:lang w:eastAsia="x-none"/>
         </w:rPr>
-        <w:t>“MyClass” has to be replaced with the actual class name. Logger is org.slf4j.Logger and LoggerFactory corresponds to org.slf4j.LoggerFactory. The field name “log” should be used.</w:t>
+        <w:t>“</w:t>
+      </w:r>
+      <w:proofErr w:type="spellStart"/>
+      <w:r>
+        <w:rPr>
+          <w:lang w:eastAsia="x-none"/>
+        </w:rPr>
+        <w:t>MyClass</w:t>
+      </w:r>
+      <w:proofErr w:type="spellEnd"/>
+      <w:r>
+        <w:rPr>
+          <w:lang w:eastAsia="x-none"/>
+        </w:rPr>
+        <w:t xml:space="preserve">” has to be replaced with the actual class name. Logger is org.slf4j.Logger and </w:t>
+      </w:r>
+      <w:proofErr w:type="spellStart"/>
+      <w:r>
+        <w:rPr>
+          <w:lang w:eastAsia="x-none"/>
+        </w:rPr>
+        <w:t>LoggerFactory</w:t>
+      </w:r>
+      <w:proofErr w:type="spellEnd"/>
+      <w:r>
+        <w:rPr>
+          <w:lang w:eastAsia="x-none"/>
+        </w:rPr>
+        <w:t xml:space="preserve"> corresponds to org.slf4j.LoggerFactory. The field name “log” should be used.</w:t>
       </w:r>
     </w:p>
     <w:p>
@@ -6725,29 +7250,119 @@
     </w:p>
     <w:p>
       <w:pPr>
+        <w:pStyle w:val="berschrift2"/>
+      </w:pPr>
+      <w:bookmarkStart w:id="35" w:name="_Toc321126616"/>
+      <w:r>
+        <w:t>Configuration files</w:t>
+      </w:r>
+      <w:bookmarkEnd w:id="35"/>
+    </w:p>
+    <w:p>
+      <w:pPr>
+        <w:rPr>
+          <w:lang w:val="en-US" w:bidi="ne-NP"/>
+        </w:rPr>
+      </w:pPr>
+      <w:r>
+        <w:rPr>
+          <w:lang w:val="en-US" w:bidi="ne-NP"/>
+        </w:rPr>
+        <w:t xml:space="preserve">As the PEPPOL Silicone implementation makes heavy usage of configuration files, it ships with a single class that encapsulates this handling: </w:t>
+      </w:r>
+      <w:proofErr w:type="spellStart"/>
+      <w:r>
+        <w:rPr>
+          <w:lang w:val="en-US" w:bidi="ne-NP"/>
+        </w:rPr>
+        <w:t>at.peppol.commons.utils.ConfigFile</w:t>
+      </w:r>
+      <w:proofErr w:type="spellEnd"/>
+    </w:p>
+    <w:p>
+      <w:pPr>
+        <w:rPr>
+          <w:lang w:val="en-US" w:bidi="ne-NP"/>
+        </w:rPr>
+      </w:pPr>
+      <w:r>
+        <w:rPr>
+          <w:lang w:val="en-US" w:bidi="ne-NP"/>
+        </w:rPr>
+        <w:t>As configuration files usually need to be changed, before PEPPOL Silicone components can be ran, the code usually contains special handling for configuration files prefixed with “private-“. If you e.g. want to modify the START AP server configuration file called “</w:t>
+      </w:r>
+      <w:proofErr w:type="spellStart"/>
+      <w:r>
+        <w:rPr>
+          <w:lang w:val="en-US" w:bidi="ne-NP"/>
+        </w:rPr>
+        <w:t>configServer.properties</w:t>
+      </w:r>
+      <w:proofErr w:type="spellEnd"/>
+      <w:r>
+        <w:rPr>
+          <w:lang w:val="en-US" w:bidi="ne-NP"/>
+        </w:rPr>
+        <w:t xml:space="preserve">” and you have a local file called </w:t>
+      </w:r>
+      <w:r>
+        <w:rPr>
+          <w:lang w:val="en-US" w:bidi="ne-NP"/>
+        </w:rPr>
+        <w:t>“</w:t>
+      </w:r>
+      <w:r>
+        <w:rPr>
+          <w:lang w:val="en-US" w:bidi="ne-NP"/>
+        </w:rPr>
+        <w:t>private-</w:t>
+      </w:r>
+      <w:proofErr w:type="spellStart"/>
+      <w:r>
+        <w:rPr>
+          <w:lang w:val="en-US" w:bidi="ne-NP"/>
+        </w:rPr>
+        <w:t>configServer.properties</w:t>
+      </w:r>
+      <w:proofErr w:type="spellEnd"/>
+      <w:r>
+        <w:rPr>
+          <w:lang w:val="en-US" w:bidi="ne-NP"/>
+        </w:rPr>
+        <w:t>”</w:t>
+      </w:r>
+      <w:r>
+        <w:rPr>
+          <w:lang w:val="en-US" w:bidi="ne-NP"/>
+        </w:rPr>
+        <w:t>, the one with the “private-“ prefix takes precedence. Also in all directories where properties files reside, files with the prefix “private-“ are ignored and won’t be committed to the SVN to minimize an accidental commit of a password to the public SVN.</w:t>
+      </w:r>
+    </w:p>
+    <w:p>
+      <w:pPr>
         <w:pStyle w:val="berschrift1"/>
       </w:pPr>
-      <w:bookmarkStart w:id="35" w:name="_Toc317440528"/>
-      <w:bookmarkStart w:id="36" w:name="_Toc321125782"/>
+      <w:bookmarkStart w:id="36" w:name="_Toc317440528"/>
+      <w:bookmarkStart w:id="37" w:name="_Toc321126617"/>
       <w:r>
         <w:t>Appendix</w:t>
       </w:r>
-      <w:bookmarkEnd w:id="35"/>
       <w:bookmarkEnd w:id="36"/>
+      <w:bookmarkEnd w:id="37"/>
     </w:p>
     <w:p>
       <w:pPr>
         <w:pStyle w:val="berschrift2"/>
       </w:pPr>
-      <w:bookmarkStart w:id="37" w:name="_Ref282771770"/>
-      <w:bookmarkStart w:id="38" w:name="_Toc317440529"/>
-      <w:bookmarkStart w:id="39" w:name="_Toc321125783"/>
+      <w:bookmarkStart w:id="38" w:name="_Ref282771770"/>
+      <w:bookmarkStart w:id="39" w:name="_Toc317440529"/>
+      <w:bookmarkStart w:id="40" w:name="_Toc321126618"/>
       <w:r>
         <w:t>Setting environment variables in Windows</w:t>
       </w:r>
-      <w:bookmarkEnd w:id="37"/>
       <w:bookmarkEnd w:id="38"/>
       <w:bookmarkEnd w:id="39"/>
+      <w:bookmarkEnd w:id="40"/>
     </w:p>
     <w:p>
       <w:r>
@@ -6796,7 +7411,7 @@
           <w:lang w:val="de-AT" w:eastAsia="de-AT"/>
         </w:rPr>
         <w:drawing>
-          <wp:inline distT="0" distB="0" distL="0" distR="0" wp14:anchorId="0A44B8F8" wp14:editId="0978C96E">
+          <wp:inline distT="0" distB="0" distL="0" distR="0" wp14:anchorId="6D97DB76" wp14:editId="75CB3F31">
             <wp:extent cx="3164840" cy="3554095"/>
             <wp:effectExtent l="0" t="0" r="0" b="0"/>
             <wp:docPr id="3" name="Grafik 3"/>
@@ -6857,7 +7472,7 @@
           <w:lang w:val="de-AT" w:eastAsia="de-AT"/>
         </w:rPr>
         <w:drawing>
-          <wp:inline distT="0" distB="0" distL="0" distR="0" wp14:anchorId="79D43170" wp14:editId="5C798388">
+          <wp:inline distT="0" distB="0" distL="0" distR="0" wp14:anchorId="11442846" wp14:editId="7EC9C770">
             <wp:extent cx="2878455" cy="3172460"/>
             <wp:effectExtent l="0" t="0" r="0" b="0"/>
             <wp:docPr id="2" name="Grafik 2"/>
@@ -6910,6 +7525,7 @@
       <w:r>
         <w:t>The top list shows environment variables that are user specific. This means only your account has access to them. I prefer to set the variables system wide but there are also good reasons to set it in the personal section. After you changed the values here, you need to close and re-open existing command windows, as changes only take effect after a restart.</w:t>
       </w:r>
+      <w:bookmarkEnd w:id="0"/>
     </w:p>
     <w:sectPr>
       <w:headerReference w:type="default" r:id="rId43"/>
@@ -6960,7 +7576,7 @@
         <w:lang w:val="de-AT" w:eastAsia="de-AT"/>
       </w:rPr>
       <w:drawing>
-        <wp:inline distT="0" distB="0" distL="0" distR="0" wp14:anchorId="71BFE253" wp14:editId="695A88EE">
+        <wp:inline distT="0" distB="0" distL="0" distR="0" wp14:anchorId="074D5F4E" wp14:editId="3E4DD833">
           <wp:extent cx="835025" cy="294005"/>
           <wp:effectExtent l="19050" t="0" r="3175" b="0"/>
           <wp:docPr id="6" name="Bilde 6"/>
@@ -7024,7 +7640,7 @@
       <w:rPr>
         <w:noProof/>
       </w:rPr>
-      <w:t>2</w:t>
+      <w:t>9</w:t>
     </w:r>
     <w:r>
       <w:rPr>
@@ -7051,7 +7667,7 @@
         <w:lang w:val="de-AT" w:eastAsia="de-AT"/>
       </w:rPr>
       <w:drawing>
-        <wp:inline distT="0" distB="0" distL="0" distR="0" wp14:anchorId="2F601387" wp14:editId="13D9E3FC">
+        <wp:inline distT="0" distB="0" distL="0" distR="0" wp14:anchorId="6454261F" wp14:editId="0B47618F">
           <wp:extent cx="835025" cy="294005"/>
           <wp:effectExtent l="19050" t="0" r="3175" b="0"/>
           <wp:docPr id="7" name="Bilde 7"/>
@@ -7158,7 +7774,36 @@
         <w:footnoteRef/>
       </w:r>
       <w:r>
-        <w:t xml:space="preserve"> If you e.g. have log.debug(„My value is „ + sValue“) the preceding „isDebugEnabled“ check may spare you the</w:t>
+        <w:t xml:space="preserve"> If you e.g. have </w:t>
+      </w:r>
+      <w:proofErr w:type="spellStart"/>
+      <w:proofErr w:type="gramStart"/>
+      <w:r>
+        <w:t>log.debug</w:t>
+      </w:r>
+      <w:proofErr w:type="spellEnd"/>
+      <w:r>
+        <w:t>(</w:t>
+      </w:r>
+      <w:proofErr w:type="gramEnd"/>
+      <w:r>
+        <w:t xml:space="preserve">„My value is „ + </w:t>
+      </w:r>
+      <w:proofErr w:type="spellStart"/>
+      <w:r>
+        <w:t>sValue</w:t>
+      </w:r>
+      <w:proofErr w:type="spellEnd"/>
+      <w:r>
+        <w:t>“) the preceding „</w:t>
+      </w:r>
+      <w:proofErr w:type="spellStart"/>
+      <w:r>
+        <w:t>isDebugEnabled</w:t>
+      </w:r>
+      <w:proofErr w:type="spellEnd"/>
+      <w:r>
+        <w:t>“ check may spare you the</w:t>
       </w:r>
       <w:r>
         <w:t xml:space="preserve"> string concatenation operation.</w:t>
@@ -7180,7 +7825,7 @@
         <w:lang w:val="de-AT" w:eastAsia="de-AT"/>
       </w:rPr>
       <w:drawing>
-        <wp:anchor distT="0" distB="0" distL="114300" distR="114300" simplePos="0" relativeHeight="251657728" behindDoc="0" locked="0" layoutInCell="1" allowOverlap="1" wp14:anchorId="2267BB8C" wp14:editId="0092B2EB">
+        <wp:anchor distT="0" distB="0" distL="114300" distR="114300" simplePos="0" relativeHeight="251657728" behindDoc="0" locked="0" layoutInCell="1" allowOverlap="1" wp14:anchorId="7C8BA862" wp14:editId="14C7B602">
           <wp:simplePos x="0" y="0"/>
           <wp:positionH relativeFrom="column">
             <wp:posOffset>4557395</wp:posOffset>
@@ -7294,14 +7939,14 @@
         <v:path o:extrusionok="f" gradientshapeok="t" o:connecttype="rect"/>
         <o:lock v:ext="edit" aspectratio="t"/>
       </v:shapetype>
-      <v:shape id="_x0000_i1032" type="#_x0000_t75" style="width:310.55pt;height:276.75pt" o:bullet="t">
+      <v:shape id="_x0000_i1034" type="#_x0000_t75" style="width:310.5pt;height:276.75pt" o:bullet="t">
         <v:imagedata r:id="rId1" o:title="artD4DD"/>
       </v:shape>
     </w:pict>
   </w:numPicBullet>
   <w:numPicBullet w:numPicBulletId="1">
     <w:pict>
-      <v:shape id="_x0000_i1033" type="#_x0000_t75" style="width:157.15pt;height:276.75pt" o:bullet="t">
+      <v:shape id="_x0000_i1035" type="#_x0000_t75" style="width:157.5pt;height:276.75pt" o:bullet="t">
         <v:imagedata r:id="rId2" o:title="art81E6"/>
       </v:shape>
     </w:pict>
@@ -8691,6 +9336,119 @@
     </w:lvl>
   </w:abstractNum>
   <w:abstractNum w:abstractNumId="12">
+    <w:nsid w:val="5D902AE4"/>
+    <w:multiLevelType w:val="hybridMultilevel"/>
+    <w:tmpl w:val="75141320"/>
+    <w:lvl w:ilvl="0" w:tplc="0C070001">
+      <w:start w:val="1"/>
+      <w:numFmt w:val="bullet"/>
+      <w:lvlText w:val=""/>
+      <w:lvlJc w:val="left"/>
+      <w:pPr>
+        <w:ind w:left="720" w:hanging="360"/>
+      </w:pPr>
+      <w:rPr>
+        <w:rFonts w:ascii="Symbol" w:hAnsi="Symbol" w:hint="default"/>
+      </w:rPr>
+    </w:lvl>
+    <w:lvl w:ilvl="1" w:tplc="0C070003" w:tentative="1">
+      <w:start w:val="1"/>
+      <w:numFmt w:val="bullet"/>
+      <w:lvlText w:val="o"/>
+      <w:lvlJc w:val="left"/>
+      <w:pPr>
+        <w:ind w:left="1440" w:hanging="360"/>
+      </w:pPr>
+      <w:rPr>
+        <w:rFonts w:ascii="Courier New" w:hAnsi="Courier New" w:cs="Courier New" w:hint="default"/>
+      </w:rPr>
+    </w:lvl>
+    <w:lvl w:ilvl="2" w:tplc="0C070005" w:tentative="1">
+      <w:start w:val="1"/>
+      <w:numFmt w:val="bullet"/>
+      <w:lvlText w:val=""/>
+      <w:lvlJc w:val="left"/>
+      <w:pPr>
+        <w:ind w:left="2160" w:hanging="360"/>
+      </w:pPr>
+      <w:rPr>
+        <w:rFonts w:ascii="Wingdings" w:hAnsi="Wingdings" w:hint="default"/>
+      </w:rPr>
+    </w:lvl>
+    <w:lvl w:ilvl="3" w:tplc="0C070001" w:tentative="1">
+      <w:start w:val="1"/>
+      <w:numFmt w:val="bullet"/>
+      <w:lvlText w:val=""/>
+      <w:lvlJc w:val="left"/>
+      <w:pPr>
+        <w:ind w:left="2880" w:hanging="360"/>
+      </w:pPr>
+      <w:rPr>
+        <w:rFonts w:ascii="Symbol" w:hAnsi="Symbol" w:hint="default"/>
+      </w:rPr>
+    </w:lvl>
+    <w:lvl w:ilvl="4" w:tplc="0C070003" w:tentative="1">
+      <w:start w:val="1"/>
+      <w:numFmt w:val="bullet"/>
+      <w:lvlText w:val="o"/>
+      <w:lvlJc w:val="left"/>
+      <w:pPr>
+        <w:ind w:left="3600" w:hanging="360"/>
+      </w:pPr>
+      <w:rPr>
+        <w:rFonts w:ascii="Courier New" w:hAnsi="Courier New" w:cs="Courier New" w:hint="default"/>
+      </w:rPr>
+    </w:lvl>
+    <w:lvl w:ilvl="5" w:tplc="0C070005" w:tentative="1">
+      <w:start w:val="1"/>
+      <w:numFmt w:val="bullet"/>
+      <w:lvlText w:val=""/>
+      <w:lvlJc w:val="left"/>
+      <w:pPr>
+        <w:ind w:left="4320" w:hanging="360"/>
+      </w:pPr>
+      <w:rPr>
+        <w:rFonts w:ascii="Wingdings" w:hAnsi="Wingdings" w:hint="default"/>
+      </w:rPr>
+    </w:lvl>
+    <w:lvl w:ilvl="6" w:tplc="0C070001" w:tentative="1">
+      <w:start w:val="1"/>
+      <w:numFmt w:val="bullet"/>
+      <w:lvlText w:val=""/>
+      <w:lvlJc w:val="left"/>
+      <w:pPr>
+        <w:ind w:left="5040" w:hanging="360"/>
+      </w:pPr>
+      <w:rPr>
+        <w:rFonts w:ascii="Symbol" w:hAnsi="Symbol" w:hint="default"/>
+      </w:rPr>
+    </w:lvl>
+    <w:lvl w:ilvl="7" w:tplc="0C070003" w:tentative="1">
+      <w:start w:val="1"/>
+      <w:numFmt w:val="bullet"/>
+      <w:lvlText w:val="o"/>
+      <w:lvlJc w:val="left"/>
+      <w:pPr>
+        <w:ind w:left="5760" w:hanging="360"/>
+      </w:pPr>
+      <w:rPr>
+        <w:rFonts w:ascii="Courier New" w:hAnsi="Courier New" w:cs="Courier New" w:hint="default"/>
+      </w:rPr>
+    </w:lvl>
+    <w:lvl w:ilvl="8" w:tplc="0C070005" w:tentative="1">
+      <w:start w:val="1"/>
+      <w:numFmt w:val="bullet"/>
+      <w:lvlText w:val=""/>
+      <w:lvlJc w:val="left"/>
+      <w:pPr>
+        <w:ind w:left="6480" w:hanging="360"/>
+      </w:pPr>
+      <w:rPr>
+        <w:rFonts w:ascii="Wingdings" w:hAnsi="Wingdings" w:hint="default"/>
+      </w:rPr>
+    </w:lvl>
+  </w:abstractNum>
+  <w:abstractNum w:abstractNumId="13">
     <w:nsid w:val="5FB43AB4"/>
     <w:multiLevelType w:val="hybridMultilevel"/>
     <w:tmpl w:val="9446C030"/>
@@ -8803,7 +9561,7 @@
       </w:rPr>
     </w:lvl>
   </w:abstractNum>
-  <w:abstractNum w:abstractNumId="13">
+  <w:abstractNum w:abstractNumId="14">
     <w:nsid w:val="61570C41"/>
     <w:multiLevelType w:val="hybridMultilevel"/>
     <w:tmpl w:val="87A8C79E"/>
@@ -8889,7 +9647,7 @@
       </w:pPr>
     </w:lvl>
   </w:abstractNum>
-  <w:abstractNum w:abstractNumId="14">
+  <w:abstractNum w:abstractNumId="15">
     <w:nsid w:val="6E88212A"/>
     <w:multiLevelType w:val="hybridMultilevel"/>
     <w:tmpl w:val="24F65888"/>
@@ -8975,7 +9733,7 @@
       </w:pPr>
     </w:lvl>
   </w:abstractNum>
-  <w:abstractNum w:abstractNumId="15">
+  <w:abstractNum w:abstractNumId="16">
     <w:nsid w:val="70B65058"/>
     <w:multiLevelType w:val="hybridMultilevel"/>
     <w:tmpl w:val="FDAC4D78"/>
@@ -9122,22 +9880,25 @@
     <w:abstractNumId w:val="3"/>
   </w:num>
   <w:num w:numId="12">
-    <w:abstractNumId w:val="14"/>
+    <w:abstractNumId w:val="15"/>
   </w:num>
   <w:num w:numId="13">
     <w:abstractNumId w:val="8"/>
   </w:num>
   <w:num w:numId="14">
-    <w:abstractNumId w:val="12"/>
+    <w:abstractNumId w:val="13"/>
   </w:num>
   <w:num w:numId="15">
     <w:abstractNumId w:val="2"/>
   </w:num>
   <w:num w:numId="16">
-    <w:abstractNumId w:val="15"/>
+    <w:abstractNumId w:val="16"/>
   </w:num>
   <w:num w:numId="17">
-    <w:abstractNumId w:val="13"/>
+    <w:abstractNumId w:val="14"/>
+  </w:num>
+  <w:num w:numId="18">
+    <w:abstractNumId w:val="12"/>
   </w:num>
   <w:numIdMacAtCleanup w:val="5"/>
 </w:numbering>
@@ -10185,21 +10946,6 @@
       <w:lang w:eastAsia="is-IS"/>
     </w:rPr>
   </w:style>
-  <w:style w:type="paragraph" w:customStyle="1" w:styleId="Luettelokappale">
-    <w:name w:val="Luettelokappale"/>
-    <w:basedOn w:val="Standard"/>
-    <w:rsid w:val="00480104"/>
-    <w:pPr>
-      <w:spacing w:after="200" w:line="276" w:lineRule="auto"/>
-      <w:ind w:left="720"/>
-      <w:contextualSpacing/>
-    </w:pPr>
-    <w:rPr>
-      <w:sz w:val="24"/>
-      <w:szCs w:val="22"/>
-      <w:lang w:val="fi-FI" w:eastAsia="en-US"/>
-    </w:rPr>
-  </w:style>
   <w:style w:type="character" w:styleId="Hervorhebung">
     <w:name w:val="Emphasis"/>
     <w:basedOn w:val="Absatz-Standardschriftart"/>
@@ -10395,22 +11141,6 @@
       <w:b/>
       <w:bCs/>
       <w:sz w:val="48"/>
-    </w:rPr>
-  </w:style>
-  <w:style w:type="character" w:customStyle="1" w:styleId="longtext">
-    <w:name w:val="long_text"/>
-    <w:basedOn w:val="Absatz-Standardschriftart"/>
-    <w:rsid w:val="00090D8B"/>
-    <w:rPr>
-      <w:rFonts w:cs="Times New Roman"/>
-    </w:rPr>
-  </w:style>
-  <w:style w:type="character" w:customStyle="1" w:styleId="mediumtext">
-    <w:name w:val="medium_text"/>
-    <w:basedOn w:val="Absatz-Standardschriftart"/>
-    <w:rsid w:val="00090D8B"/>
-    <w:rPr>
-      <w:rFonts w:cs="Times New Roman"/>
     </w:rPr>
   </w:style>
   <w:style w:type="paragraph" w:customStyle="1" w:styleId="ListParagraph2">
@@ -10816,55 +11546,6 @@
       <w:sz w:val="28"/>
       <w:szCs w:val="28"/>
       <w:lang w:eastAsia="en-US"/>
-    </w:rPr>
-  </w:style>
-  <w:style w:type="paragraph" w:customStyle="1" w:styleId="Head2NoNum">
-    <w:name w:val="Head2NoNum"/>
-    <w:basedOn w:val="berschrift2"/>
-    <w:next w:val="Textkrper"/>
-    <w:link w:val="Head2NoNumChar"/>
-    <w:qFormat/>
-    <w:rsid w:val="00457119"/>
-    <w:pPr>
-      <w:keepLines/>
-      <w:numPr>
-        <w:ilvl w:val="0"/>
-        <w:numId w:val="0"/>
-      </w:numPr>
-      <w:tabs>
-        <w:tab w:val="left" w:pos="1134"/>
-      </w:tabs>
-      <w:overflowPunct w:val="0"/>
-      <w:autoSpaceDE w:val="0"/>
-      <w:autoSpaceDN w:val="0"/>
-      <w:adjustRightInd w:val="0"/>
-      <w:spacing w:before="180" w:after="180"/>
-      <w:textAlignment w:val="baseline"/>
-      <w:outlineLvl w:val="9"/>
-    </w:pPr>
-    <w:rPr>
-      <w:rFonts w:cs="Arial"/>
-      <w:b w:val="0"/>
-      <w:bCs w:val="0"/>
-      <w:iCs w:val="0"/>
-      <w:sz w:val="32"/>
-      <w:szCs w:val="20"/>
-      <w:lang w:val="en-GB" w:eastAsia="en-US" w:bidi="ar-SA"/>
-    </w:rPr>
-  </w:style>
-  <w:style w:type="character" w:customStyle="1" w:styleId="Head2NoNumChar">
-    <w:name w:val="Head2NoNum Char"/>
-    <w:basedOn w:val="berschrift2Zchn"/>
-    <w:link w:val="Head2NoNum"/>
-    <w:rsid w:val="00457119"/>
-    <w:rPr>
-      <w:rFonts w:ascii="Arial" w:hAnsi="Arial" w:cs="Arial"/>
-      <w:b/>
-      <w:bCs/>
-      <w:iCs/>
-      <w:sz w:val="32"/>
-      <w:szCs w:val="28"/>
-      <w:lang w:val="en-GB" w:eastAsia="en-US" w:bidi="ne-NP"/>
     </w:rPr>
   </w:style>
   <w:style w:type="character" w:customStyle="1" w:styleId="CaptionChar1">
@@ -11425,7 +12106,7 @@
 </file>
 
 <file path=customXml/itemProps1.xml><?xml version="1.0" encoding="utf-8"?>
-<ds:datastoreItem xmlns:ds="http://schemas.openxmlformats.org/officeDocument/2006/customXml" ds:itemID="{7551426F-49D6-4E30-8218-49019951C06C}">
+<ds:datastoreItem xmlns:ds="http://schemas.openxmlformats.org/officeDocument/2006/customXml" ds:itemID="{942F3138-8E44-4462-9884-882E35FAA80C}">
   <ds:schemaRefs>
     <ds:schemaRef ds:uri="http://schemas.openxmlformats.org/officeDocument/2006/bibliography"/>
   </ds:schemaRefs>

</xml_diff>